<commit_message>
[LED-169] added consent form and began script
</commit_message>
<xml_diff>
--- a/User Testing/TransACT User Testing Script.docx
+++ b/User Testing/TransACT User Testing Script.docx
@@ -6,23 +6,25 @@
       <w:pPr>
         <w:jc w:val="center"/>
         <w:rPr>
+          <w:rFonts w:ascii="Courier Std" w:hAnsi="Courier Std"/>
           <w:sz w:val="28"/>
         </w:rPr>
       </w:pPr>
-      <w:proofErr w:type="spellStart"/>
-      <w:r>
-        <w:rPr>
+      <w:r>
+        <w:rPr>
+          <w:rFonts w:ascii="Courier Std" w:hAnsi="Courier Std"/>
           <w:sz w:val="28"/>
         </w:rPr>
-        <w:t>TransACT</w:t>
-      </w:r>
-      <w:proofErr w:type="spellEnd"/>
-      <w:r>
+        <w:t>TransACT User Testing Script</w:t>
+      </w:r>
+    </w:p>
+    <w:p>
+      <w:pPr>
+        <w:jc w:val="center"/>
         <w:rPr>
           <w:sz w:val="28"/>
         </w:rPr>
-        <w:t xml:space="preserve"> User Testing Script</w:t>
-      </w:r>
+      </w:pPr>
     </w:p>
     <w:p>
       <w:pPr>
@@ -34,18 +36,844 @@
     </w:p>
     <w:p>
       <w:pPr>
-        <w:jc w:val="center"/>
-        <w:rPr>
-          <w:sz w:val="28"/>
-        </w:rPr>
-      </w:pPr>
-    </w:p>
-    <w:p>
-      <w:pPr>
-        <w:rPr>
-          <w:rFonts w:ascii="Courier Std" w:hAnsi="Courier Std"/>
-        </w:rPr>
-      </w:pPr>
+        <w:rPr>
+          <w:rFonts w:ascii="Courier Std" w:hAnsi="Courier Std"/>
+        </w:rPr>
+      </w:pPr>
+      <w:r>
+        <w:rPr>
+          <w:rFonts w:ascii="Courier Std" w:hAnsi="Courier Std"/>
+        </w:rPr>
+        <w:t>Thank you for volunteering for our usability test! Throughout the test, please think aloud so that we can see more into your personal experience using our software. Do you have any questions before proceeding? (</w:t>
+      </w:r>
+      <w:r>
+        <w:rPr>
+          <w:rFonts w:ascii="Courier Std" w:hAnsi="Courier Std"/>
+          <w:i/>
+        </w:rPr>
+        <w:t>Pause)</w:t>
+      </w:r>
+      <w:r>
+        <w:rPr>
+          <w:rFonts w:ascii="Courier Std" w:hAnsi="Courier Std"/>
+        </w:rPr>
+        <w:t xml:space="preserve"> You will now be given a series of tasks to complete.</w:t>
+      </w:r>
+    </w:p>
+    <w:p>
+      <w:pPr>
+        <w:rPr>
+          <w:rFonts w:ascii="Courier Std" w:hAnsi="Courier Std"/>
+        </w:rPr>
+      </w:pPr>
+    </w:p>
+    <w:p>
+      <w:pPr>
+        <w:rPr>
+          <w:rFonts w:ascii="Courier Std" w:hAnsi="Courier Std"/>
+          <w:i/>
+        </w:rPr>
+      </w:pPr>
+      <w:r>
+        <w:rPr>
+          <w:rFonts w:ascii="Courier Std" w:hAnsi="Courier Std"/>
+        </w:rPr>
+        <w:t xml:space="preserve">On the screen in front of you, you can see a login window. Your first task is to create </w:t>
+      </w:r>
+      <w:r>
+        <w:rPr>
+          <w:rFonts w:ascii="Courier Std" w:hAnsi="Courier Std"/>
+        </w:rPr>
+        <w:t>a new database file and password. This will create your user session and log you in. (</w:t>
+      </w:r>
+      <w:r>
+        <w:rPr>
+          <w:rFonts w:ascii="Courier Std" w:hAnsi="Courier Std"/>
+          <w:i/>
+        </w:rPr>
+        <w:t xml:space="preserve">Wait up to 2 </w:t>
+      </w:r>
+      <w:r>
+        <w:rPr>
+          <w:rFonts w:ascii="Courier Std" w:hAnsi="Courier Std"/>
+          <w:i/>
+        </w:rPr>
+        <w:t>minutes</w:t>
+      </w:r>
+      <w:r>
+        <w:rPr>
+          <w:rFonts w:ascii="Courier Std" w:hAnsi="Courier Std"/>
+          <w:i/>
+        </w:rPr>
+        <w:t>.)</w:t>
+      </w:r>
+    </w:p>
+    <w:p>
+      <w:pPr>
+        <w:rPr>
+          <w:rFonts w:ascii="Courier Std" w:hAnsi="Courier Std"/>
+          <w:i/>
+        </w:rPr>
+      </w:pPr>
+    </w:p>
+    <w:p>
+      <w:pPr>
+        <w:rPr>
+          <w:rFonts w:ascii="Courier Std" w:hAnsi="Courier Std"/>
+          <w:i/>
+        </w:rPr>
+      </w:pPr>
+      <w:r>
+        <w:rPr>
+          <w:rFonts w:ascii="Courier Std" w:hAnsi="Courier Std"/>
+        </w:rPr>
+        <w:t>Now that you’ve logged in, you’ll see a popup instructing you on what you should do next. Follow those instructions to create a new account. (</w:t>
+      </w:r>
+      <w:r>
+        <w:rPr>
+          <w:rFonts w:ascii="Courier Std" w:hAnsi="Courier Std"/>
+          <w:i/>
+        </w:rPr>
+        <w:t>Wait</w:t>
+      </w:r>
+      <w:r>
+        <w:rPr>
+          <w:rFonts w:ascii="Courier Std" w:hAnsi="Courier Std"/>
+          <w:i/>
+        </w:rPr>
+        <w:t xml:space="preserve"> </w:t>
+      </w:r>
+      <w:r>
+        <w:rPr>
+          <w:rFonts w:ascii="Courier Std" w:hAnsi="Courier Std"/>
+          <w:i/>
+        </w:rPr>
+        <w:t>up to 2 minutes</w:t>
+      </w:r>
+      <w:r>
+        <w:rPr>
+          <w:rFonts w:ascii="Courier Std" w:hAnsi="Courier Std"/>
+          <w:i/>
+        </w:rPr>
+        <w:t>.)</w:t>
+      </w:r>
+    </w:p>
+    <w:p>
+      <w:pPr>
+        <w:rPr>
+          <w:rFonts w:ascii="Courier Std" w:hAnsi="Courier Std"/>
+          <w:i/>
+        </w:rPr>
+      </w:pPr>
+    </w:p>
+    <w:p>
+      <w:pPr>
+        <w:rPr>
+          <w:rFonts w:ascii="Courier Std" w:hAnsi="Courier Std"/>
+          <w:i/>
+        </w:rPr>
+      </w:pPr>
+      <w:r>
+        <w:rPr>
+          <w:rFonts w:ascii="Courier Std" w:hAnsi="Courier Std"/>
+        </w:rPr>
+        <w:t>Now we would like you to import transactions out of a CSV file into your newly created account.</w:t>
+      </w:r>
+      <w:r>
+        <w:rPr>
+          <w:rFonts w:ascii="Courier Std" w:hAnsi="Courier Std"/>
+        </w:rPr>
+        <w:t xml:space="preserve"> You would normally get a CSV or QFX file from your bank containing transaction information, but in this case, we have provided one for you. It is located on the laptop’s Desktop and called “ChaseCSV.csv”. (</w:t>
+      </w:r>
+      <w:r>
+        <w:rPr>
+          <w:rFonts w:ascii="Courier Std" w:hAnsi="Courier Std"/>
+          <w:i/>
+        </w:rPr>
+        <w:t>Wait</w:t>
+      </w:r>
+      <w:r>
+        <w:rPr>
+          <w:rFonts w:ascii="Courier Std" w:hAnsi="Courier Std"/>
+          <w:i/>
+        </w:rPr>
+        <w:t xml:space="preserve"> up to 3 </w:t>
+      </w:r>
+      <w:r>
+        <w:rPr>
+          <w:rFonts w:ascii="Courier Std" w:hAnsi="Courier Std"/>
+          <w:i/>
+        </w:rPr>
+        <w:t>minutes</w:t>
+      </w:r>
+      <w:r>
+        <w:rPr>
+          <w:rFonts w:ascii="Courier Std" w:hAnsi="Courier Std"/>
+          <w:i/>
+        </w:rPr>
+        <w:t>.)</w:t>
+      </w:r>
+    </w:p>
+    <w:p>
+      <w:pPr>
+        <w:rPr>
+          <w:rFonts w:ascii="Courier Std" w:hAnsi="Courier Std"/>
+          <w:i/>
+        </w:rPr>
+      </w:pPr>
+    </w:p>
+    <w:p>
+      <w:pPr>
+        <w:rPr>
+          <w:rFonts w:ascii="Courier Std" w:hAnsi="Courier Std"/>
+          <w:i/>
+        </w:rPr>
+      </w:pPr>
+      <w:r>
+        <w:rPr>
+          <w:rFonts w:ascii="Courier Std" w:hAnsi="Courier Std"/>
+        </w:rPr>
+        <w:t>With all transactions imported into the table grid, we will now ask you to perform some basic table operations. For the last transaction in the list, change the payee to some other payee. (</w:t>
+      </w:r>
+      <w:r>
+        <w:rPr>
+          <w:rFonts w:ascii="Courier Std" w:hAnsi="Courier Std"/>
+          <w:i/>
+        </w:rPr>
+        <w:t>Wait.)</w:t>
+      </w:r>
+    </w:p>
+    <w:p>
+      <w:pPr>
+        <w:rPr>
+          <w:rFonts w:ascii="Courier Std" w:hAnsi="Courier Std"/>
+          <w:i/>
+        </w:rPr>
+      </w:pPr>
+    </w:p>
+    <w:p>
+      <w:pPr>
+        <w:rPr>
+          <w:rFonts w:ascii="Courier Std" w:hAnsi="Courier Std"/>
+        </w:rPr>
+      </w:pPr>
+      <w:r>
+        <w:rPr>
+          <w:rFonts w:ascii="Courier Std" w:hAnsi="Courier Std"/>
+        </w:rPr>
+        <w:t>Now hide the check number and account columns in the table. (</w:t>
+      </w:r>
+      <w:r>
+        <w:rPr>
+          <w:rFonts w:ascii="Courier Std" w:hAnsi="Courier Std"/>
+          <w:i/>
+        </w:rPr>
+        <w:t>Wait.)</w:t>
+      </w:r>
+    </w:p>
+    <w:p>
+      <w:pPr>
+        <w:rPr>
+          <w:rFonts w:ascii="Courier Std" w:hAnsi="Courier Std"/>
+        </w:rPr>
+      </w:pPr>
+    </w:p>
+    <w:p>
+      <w:pPr>
+        <w:rPr>
+          <w:rFonts w:ascii="Courier Std" w:hAnsi="Courier Std"/>
+        </w:rPr>
+      </w:pPr>
+      <w:r>
+        <w:rPr>
+          <w:rFonts w:ascii="Courier Std" w:hAnsi="Courier Std"/>
+        </w:rPr>
+        <w:t>Add some notes to a few transactions of your choice. (</w:t>
+      </w:r>
+      <w:r>
+        <w:rPr>
+          <w:rFonts w:ascii="Courier Std" w:hAnsi="Courier Std"/>
+          <w:i/>
+        </w:rPr>
+        <w:t>Wait.)</w:t>
+      </w:r>
+    </w:p>
+    <w:p>
+      <w:pPr>
+        <w:rPr>
+          <w:rFonts w:ascii="Courier Std" w:hAnsi="Courier Std"/>
+        </w:rPr>
+      </w:pPr>
+    </w:p>
+    <w:p>
+      <w:pPr>
+        <w:rPr>
+          <w:rFonts w:ascii="Courier Std" w:hAnsi="Courier Std"/>
+          <w:i/>
+        </w:rPr>
+      </w:pPr>
+      <w:r>
+        <w:rPr>
+          <w:rFonts w:ascii="Courier Std" w:hAnsi="Courier Std"/>
+        </w:rPr>
+        <w:t>Now for the first transaction in the list, add one tag to describe what the transaction was used for. (</w:t>
+      </w:r>
+      <w:r>
+        <w:rPr>
+          <w:rFonts w:ascii="Courier Std" w:hAnsi="Courier Std"/>
+          <w:i/>
+        </w:rPr>
+        <w:t>Wait</w:t>
+      </w:r>
+      <w:r>
+        <w:rPr>
+          <w:rFonts w:ascii="Courier Std" w:hAnsi="Courier Std"/>
+          <w:i/>
+        </w:rPr>
+        <w:t xml:space="preserve"> up to </w:t>
+      </w:r>
+      <w:r>
+        <w:rPr>
+          <w:rFonts w:ascii="Courier Std" w:hAnsi="Courier Std"/>
+          <w:i/>
+        </w:rPr>
+        <w:t>2</w:t>
+      </w:r>
+      <w:r>
+        <w:rPr>
+          <w:rFonts w:ascii="Courier Std" w:hAnsi="Courier Std"/>
+          <w:i/>
+        </w:rPr>
+        <w:t xml:space="preserve"> minutes</w:t>
+      </w:r>
+      <w:r>
+        <w:rPr>
+          <w:rFonts w:ascii="Courier Std" w:hAnsi="Courier Std"/>
+          <w:i/>
+        </w:rPr>
+        <w:t>.)</w:t>
+      </w:r>
+    </w:p>
+    <w:p>
+      <w:pPr>
+        <w:rPr>
+          <w:rFonts w:ascii="Courier Std" w:hAnsi="Courier Std"/>
+          <w:i/>
+        </w:rPr>
+      </w:pPr>
+    </w:p>
+    <w:p>
+      <w:pPr>
+        <w:rPr>
+          <w:rFonts w:ascii="Courier Std" w:hAnsi="Courier Std"/>
+        </w:rPr>
+      </w:pPr>
+      <w:r>
+        <w:rPr>
+          <w:rFonts w:ascii="Courier Std" w:hAnsi="Courier Std"/>
+        </w:rPr>
+        <w:t>Next, go into the Payee Editor and provide tags for 5 different payees. (</w:t>
+      </w:r>
+      <w:r>
+        <w:rPr>
+          <w:rFonts w:ascii="Courier Std" w:hAnsi="Courier Std"/>
+          <w:i/>
+        </w:rPr>
+        <w:t>Wait</w:t>
+      </w:r>
+      <w:r>
+        <w:rPr>
+          <w:rFonts w:ascii="Courier Std" w:hAnsi="Courier Std"/>
+          <w:i/>
+        </w:rPr>
+        <w:t xml:space="preserve"> up to 3 minutes.)</w:t>
+      </w:r>
+    </w:p>
+    <w:p>
+      <w:pPr>
+        <w:rPr>
+          <w:rFonts w:ascii="Courier Std" w:hAnsi="Courier Std"/>
+        </w:rPr>
+      </w:pPr>
+    </w:p>
+    <w:p>
+      <w:pPr>
+        <w:rPr>
+          <w:rFonts w:ascii="Courier Std" w:hAnsi="Courier Std"/>
+          <w:i/>
+        </w:rPr>
+      </w:pPr>
+      <w:r>
+        <w:rPr>
+          <w:rFonts w:ascii="Courier Std" w:hAnsi="Courier Std"/>
+        </w:rPr>
+        <w:t>Now create another new account and import the same transaction file into it. (</w:t>
+      </w:r>
+      <w:r>
+        <w:rPr>
+          <w:rFonts w:ascii="Courier Std" w:hAnsi="Courier Std"/>
+          <w:i/>
+        </w:rPr>
+        <w:t>Wait up to 3 minutes.)</w:t>
+      </w:r>
+    </w:p>
+    <w:p>
+      <w:pPr>
+        <w:rPr>
+          <w:rFonts w:ascii="Courier Std" w:hAnsi="Courier Std"/>
+          <w:i/>
+        </w:rPr>
+      </w:pPr>
+    </w:p>
+    <w:p>
+      <w:pPr>
+        <w:rPr>
+          <w:rFonts w:ascii="Courier Std" w:hAnsi="Courier Std"/>
+          <w:i/>
+        </w:rPr>
+      </w:pPr>
+      <w:r>
+        <w:rPr>
+          <w:rFonts w:ascii="Courier Std" w:hAnsi="Courier Std"/>
+        </w:rPr>
+        <w:t>Since you’ve tagged a few transactions, let’s visualize the data. Find the expenditure charts page and view only the pie chart. (</w:t>
+      </w:r>
+      <w:r>
+        <w:rPr>
+          <w:rFonts w:ascii="Courier Std" w:hAnsi="Courier Std"/>
+          <w:i/>
+        </w:rPr>
+        <w:t>Wait up to 3 minutes.)</w:t>
+      </w:r>
+    </w:p>
+    <w:p>
+      <w:pPr>
+        <w:rPr>
+          <w:rFonts w:ascii="Courier Std" w:hAnsi="Courier Std"/>
+          <w:i/>
+        </w:rPr>
+      </w:pPr>
+    </w:p>
+    <w:p>
+      <w:pPr>
+        <w:rPr>
+          <w:rFonts w:ascii="Courier Std" w:hAnsi="Courier Std"/>
+        </w:rPr>
+      </w:pPr>
+      <w:r>
+        <w:rPr>
+          <w:rFonts w:ascii="Courier Std" w:hAnsi="Courier Std"/>
+        </w:rPr>
+        <w:t>Now restrict the pie chart to only show transactions between September 1</w:t>
+      </w:r>
+      <w:r>
+        <w:rPr>
+          <w:rFonts w:ascii="Courier Std" w:hAnsi="Courier Std"/>
+          <w:vertAlign w:val="superscript"/>
+        </w:rPr>
+        <w:t>st</w:t>
+      </w:r>
+      <w:r>
+        <w:rPr>
+          <w:rFonts w:ascii="Courier Std" w:hAnsi="Courier Std"/>
+        </w:rPr>
+        <w:t>, 2016 and September 30</w:t>
+      </w:r>
+      <w:r>
+        <w:rPr>
+          <w:rFonts w:ascii="Courier Std" w:hAnsi="Courier Std"/>
+          <w:vertAlign w:val="superscript"/>
+        </w:rPr>
+        <w:t>th</w:t>
+      </w:r>
+      <w:r>
+        <w:rPr>
+          <w:rFonts w:ascii="Courier Std" w:hAnsi="Courier Std"/>
+        </w:rPr>
+        <w:t xml:space="preserve">, 2016. </w:t>
+      </w:r>
+      <w:r>
+        <w:rPr>
+          <w:rFonts w:ascii="Courier Std" w:hAnsi="Courier Std"/>
+          <w:i/>
+        </w:rPr>
+        <w:t>(Wait.)</w:t>
+      </w:r>
+      <w:r>
+        <w:rPr>
+          <w:rFonts w:ascii="Courier Std" w:hAnsi="Courier Std"/>
+        </w:rPr>
+        <w:t xml:space="preserve"> Now filter even more by only showing transactions in your second account during that period. (</w:t>
+      </w:r>
+      <w:r>
+        <w:rPr>
+          <w:rFonts w:ascii="Courier Std" w:hAnsi="Courier Std"/>
+          <w:i/>
+        </w:rPr>
+        <w:t xml:space="preserve">Wait </w:t>
+      </w:r>
+      <w:r>
+        <w:rPr>
+          <w:rFonts w:ascii="Courier Std" w:hAnsi="Courier Std"/>
+          <w:i/>
+        </w:rPr>
+        <w:t>up</w:t>
+      </w:r>
+      <w:r>
+        <w:rPr>
+          <w:rFonts w:ascii="Courier Std" w:hAnsi="Courier Std"/>
+          <w:i/>
+        </w:rPr>
+        <w:t xml:space="preserve"> to 2 minutes.)</w:t>
+      </w:r>
+    </w:p>
+    <w:p>
+      <w:pPr>
+        <w:rPr>
+          <w:rFonts w:ascii="Courier Std" w:hAnsi="Courier Std"/>
+        </w:rPr>
+      </w:pPr>
+    </w:p>
+    <w:p>
+      <w:pPr>
+        <w:rPr>
+          <w:rFonts w:ascii="Courier Std" w:hAnsi="Courier Std"/>
+          <w:i/>
+        </w:rPr>
+      </w:pPr>
+      <w:r>
+        <w:rPr>
+          <w:rFonts w:ascii="Courier Std" w:hAnsi="Courier Std"/>
+        </w:rPr>
+        <w:t>Your next task is to select all the transactions in your second account and delete them. (</w:t>
+      </w:r>
+      <w:r>
+        <w:rPr>
+          <w:rFonts w:ascii="Courier Std" w:hAnsi="Courier Std"/>
+          <w:i/>
+        </w:rPr>
+        <w:t>Wait up to 1 minute.)</w:t>
+      </w:r>
+    </w:p>
+    <w:p>
+      <w:pPr>
+        <w:rPr>
+          <w:rFonts w:ascii="Courier Std" w:hAnsi="Courier Std"/>
+        </w:rPr>
+      </w:pPr>
+    </w:p>
+    <w:p>
+      <w:pPr>
+        <w:rPr>
+          <w:rFonts w:ascii="Courier Std" w:hAnsi="Courier Std"/>
+        </w:rPr>
+      </w:pPr>
+      <w:r>
+        <w:rPr>
+          <w:rFonts w:ascii="Courier Std" w:hAnsi="Courier Std"/>
+        </w:rPr>
+        <w:t>Now import the same file into that account again, but first ignore all transactions with payee TACO BELL (make sure it’s all caps so that it matches the payee</w:t>
+      </w:r>
+      <w:r>
+        <w:rPr>
+          <w:rFonts w:ascii="Courier Std" w:hAnsi="Courier Std"/>
+        </w:rPr>
+        <w:t xml:space="preserve"> data</w:t>
+      </w:r>
+      <w:r>
+        <w:rPr>
+          <w:rFonts w:ascii="Courier Std" w:hAnsi="Courier Std"/>
+        </w:rPr>
+        <w:t>). (</w:t>
+      </w:r>
+      <w:r>
+        <w:rPr>
+          <w:rFonts w:ascii="Courier Std" w:hAnsi="Courier Std"/>
+          <w:i/>
+        </w:rPr>
+        <w:t>Wait up to 3 minutes.)</w:t>
+      </w:r>
+    </w:p>
+    <w:p>
+      <w:pPr>
+        <w:rPr>
+          <w:rFonts w:ascii="Courier Std" w:hAnsi="Courier Std"/>
+        </w:rPr>
+      </w:pPr>
+    </w:p>
+    <w:p>
+      <w:pPr>
+        <w:rPr>
+          <w:rFonts w:ascii="Courier Std" w:hAnsi="Courier Std"/>
+          <w:i/>
+        </w:rPr>
+      </w:pPr>
+      <w:r>
+        <w:rPr>
+          <w:rFonts w:ascii="Courier Std" w:hAnsi="Courier Std"/>
+        </w:rPr>
+        <w:t>Upon importing those transactions, an information modal should have popped up asking you if you’d like to review the automatically ignored transactions. Go ahead and review them. Feel free to change any of the fields in the resulting window if you’d like. Go ahead and click import when done. (</w:t>
+      </w:r>
+      <w:r>
+        <w:rPr>
+          <w:rFonts w:ascii="Courier Std" w:hAnsi="Courier Std"/>
+          <w:i/>
+        </w:rPr>
+        <w:t>Wait up to 2 minutes.)</w:t>
+      </w:r>
+    </w:p>
+    <w:p>
+      <w:pPr>
+        <w:rPr>
+          <w:rFonts w:ascii="Courier Std" w:hAnsi="Courier Std"/>
+          <w:i/>
+        </w:rPr>
+      </w:pPr>
+    </w:p>
+    <w:p>
+      <w:pPr>
+        <w:rPr>
+          <w:rFonts w:ascii="Courier Std" w:hAnsi="Courier Std"/>
+          <w:i/>
+        </w:rPr>
+      </w:pPr>
+      <w:r>
+        <w:rPr>
+          <w:rFonts w:ascii="Courier Std" w:hAnsi="Courier Std"/>
+        </w:rPr>
+        <w:t>In the first account you created</w:t>
+      </w:r>
+      <w:r>
+        <w:rPr>
+          <w:rFonts w:ascii="Courier Std" w:hAnsi="Courier Std"/>
+        </w:rPr>
+        <w:t>, manually add a single transaction. Be creative! (</w:t>
+      </w:r>
+      <w:r>
+        <w:rPr>
+          <w:rFonts w:ascii="Courier Std" w:hAnsi="Courier Std"/>
+          <w:i/>
+        </w:rPr>
+        <w:t>Wait up to 3 minutes.)</w:t>
+      </w:r>
+    </w:p>
+    <w:p>
+      <w:pPr>
+        <w:rPr>
+          <w:rFonts w:ascii="Courier Std" w:hAnsi="Courier Std"/>
+          <w:i/>
+        </w:rPr>
+      </w:pPr>
+    </w:p>
+    <w:p>
+      <w:pPr>
+        <w:rPr>
+          <w:rFonts w:ascii="Courier Std" w:hAnsi="Courier Std"/>
+          <w:i/>
+        </w:rPr>
+      </w:pPr>
+      <w:r>
+        <w:rPr>
+          <w:rFonts w:ascii="Courier Std" w:hAnsi="Courier Std"/>
+        </w:rPr>
+        <w:t>Sort the table alphabetically by the payee column. (</w:t>
+      </w:r>
+      <w:r>
+        <w:rPr>
+          <w:rFonts w:ascii="Courier Std" w:hAnsi="Courier Std"/>
+          <w:i/>
+        </w:rPr>
+        <w:t>Wait up to 1 minute.)</w:t>
+      </w:r>
+    </w:p>
+    <w:p>
+      <w:pPr>
+        <w:rPr>
+          <w:rFonts w:ascii="Courier Std" w:hAnsi="Courier Std"/>
+          <w:i/>
+        </w:rPr>
+      </w:pPr>
+    </w:p>
+    <w:p>
+      <w:pPr>
+        <w:rPr>
+          <w:rFonts w:ascii="Courier Std" w:hAnsi="Courier Std"/>
+          <w:i/>
+        </w:rPr>
+      </w:pPr>
+      <w:r>
+        <w:rPr>
+          <w:rFonts w:ascii="Courier Std" w:hAnsi="Courier Std"/>
+        </w:rPr>
+        <w:t>Now delete the second account you created. (</w:t>
+      </w:r>
+      <w:r>
+        <w:rPr>
+          <w:rFonts w:ascii="Courier Std" w:hAnsi="Courier Std"/>
+          <w:i/>
+        </w:rPr>
+        <w:t>Wait up to 2 minutes.)</w:t>
+      </w:r>
+    </w:p>
+    <w:p>
+      <w:pPr>
+        <w:rPr>
+          <w:rFonts w:ascii="Courier Std" w:hAnsi="Courier Std"/>
+          <w:i/>
+        </w:rPr>
+      </w:pPr>
+    </w:p>
+    <w:p>
+      <w:pPr>
+        <w:rPr>
+          <w:rFonts w:ascii="Courier Std" w:hAnsi="Courier Std"/>
+        </w:rPr>
+      </w:pPr>
+      <w:r>
+        <w:rPr>
+          <w:rFonts w:ascii="Courier Std" w:hAnsi="Courier Std"/>
+        </w:rPr>
+        <w:t>Export everything that you’ve done up to this point. Leave the file on the computer’s Desktop. (</w:t>
+      </w:r>
+      <w:r>
+        <w:rPr>
+          <w:rFonts w:ascii="Courier Std" w:hAnsi="Courier Std"/>
+          <w:i/>
+        </w:rPr>
+        <w:t>Wait up to 2 minutes.)</w:t>
+      </w:r>
+    </w:p>
+    <w:p>
+      <w:pPr>
+        <w:rPr>
+          <w:rFonts w:ascii="Courier Std" w:hAnsi="Courier Std"/>
+        </w:rPr>
+      </w:pPr>
+    </w:p>
+    <w:p>
+      <w:pPr>
+        <w:rPr>
+          <w:rFonts w:ascii="Courier Std" w:hAnsi="Courier Std"/>
+          <w:i/>
+        </w:rPr>
+      </w:pPr>
+      <w:r>
+        <w:rPr>
+          <w:rFonts w:ascii="Courier Std" w:hAnsi="Courier Std"/>
+        </w:rPr>
+        <w:t>Now log out of TransACT. (</w:t>
+      </w:r>
+      <w:r>
+        <w:rPr>
+          <w:rFonts w:ascii="Courier Std" w:hAnsi="Courier Std"/>
+          <w:i/>
+        </w:rPr>
+        <w:t>Wait up to 1 minute.)</w:t>
+      </w:r>
+    </w:p>
+    <w:p>
+      <w:pPr>
+        <w:rPr>
+          <w:rFonts w:ascii="Courier Std" w:hAnsi="Courier Std"/>
+          <w:i/>
+        </w:rPr>
+      </w:pPr>
+    </w:p>
+    <w:p>
+      <w:pPr>
+        <w:rPr>
+          <w:rFonts w:ascii="Courier Std" w:hAnsi="Courier Std"/>
+          <w:i/>
+        </w:rPr>
+      </w:pPr>
+      <w:r>
+        <w:rPr>
+          <w:rFonts w:ascii="Courier Std" w:hAnsi="Courier Std"/>
+        </w:rPr>
+        <w:t>Select the same file you were just working in and log back into it. (</w:t>
+      </w:r>
+      <w:r>
+        <w:rPr>
+          <w:rFonts w:ascii="Courier Std" w:hAnsi="Courier Std"/>
+          <w:i/>
+        </w:rPr>
+        <w:t>Wait up to 2 minutes.)</w:t>
+      </w:r>
+    </w:p>
+    <w:p>
+      <w:pPr>
+        <w:rPr>
+          <w:rFonts w:ascii="Courier Std" w:hAnsi="Courier Std"/>
+          <w:i/>
+        </w:rPr>
+      </w:pPr>
+    </w:p>
+    <w:p>
+      <w:pPr>
+        <w:rPr>
+          <w:rFonts w:ascii="Courier Std" w:hAnsi="Courier Std"/>
+        </w:rPr>
+      </w:pPr>
+      <w:r>
+        <w:rPr>
+          <w:rFonts w:ascii="Courier Std" w:hAnsi="Courier Std"/>
+        </w:rPr>
+        <w:t>Once you verify that the data is as you left it, search for only transactions with Java Haute as the payee. (</w:t>
+      </w:r>
+      <w:r>
+        <w:rPr>
+          <w:rFonts w:ascii="Courier Std" w:hAnsi="Courier Std"/>
+          <w:i/>
+        </w:rPr>
+        <w:t>Wait up to 2 minutes.)</w:t>
+      </w:r>
+    </w:p>
+    <w:p>
+      <w:pPr>
+        <w:rPr>
+          <w:rFonts w:ascii="Courier Std" w:hAnsi="Courier Std"/>
+        </w:rPr>
+      </w:pPr>
+    </w:p>
+    <w:p>
+      <w:pPr>
+        <w:rPr>
+          <w:rFonts w:ascii="Courier Std" w:hAnsi="Courier Std"/>
+        </w:rPr>
+      </w:pPr>
+      <w:r>
+        <w:rPr>
+          <w:rFonts w:ascii="Courier Std" w:hAnsi="Courier Std"/>
+        </w:rPr>
+        <w:t>Again, log out of TransACT. Now find your exported file on the Desktop and log into TransACT with it. Verify that it is a duplicate of the original, then log back out. (</w:t>
+      </w:r>
+      <w:r>
+        <w:rPr>
+          <w:rFonts w:ascii="Courier Std" w:hAnsi="Courier Std"/>
+          <w:i/>
+        </w:rPr>
+        <w:t>Wait up to 2 minutes.)</w:t>
+      </w:r>
+    </w:p>
+    <w:p>
+      <w:pPr>
+        <w:rPr>
+          <w:rFonts w:ascii="Courier Std" w:hAnsi="Courier Std"/>
+        </w:rPr>
+      </w:pPr>
+    </w:p>
+    <w:p>
+      <w:pPr>
+        <w:rPr>
+          <w:rFonts w:ascii="Courier Std" w:hAnsi="Courier Std"/>
+        </w:rPr>
+      </w:pPr>
+      <w:r>
+        <w:rPr>
+          <w:rFonts w:ascii="Courier Std" w:hAnsi="Courier Std"/>
+        </w:rPr>
+        <w:t>That’s all we have for you to test. Thank you again for volunteering!</w:t>
+      </w:r>
       <w:bookmarkStart w:id="0" w:name="_GoBack"/>
       <w:bookmarkEnd w:id="0"/>
     </w:p>

</xml_diff>

<commit_message>
[LED-169] clarified the script so it reads better
</commit_message>
<xml_diff>
--- a/User Testing/TransACT User Testing Script.docx
+++ b/User Testing/TransACT User Testing Script.docx
@@ -10,12 +10,21 @@
           <w:sz w:val="28"/>
         </w:rPr>
       </w:pPr>
+      <w:proofErr w:type="spellStart"/>
       <w:r>
         <w:rPr>
           <w:rFonts w:ascii="Courier Std" w:hAnsi="Courier Std"/>
           <w:sz w:val="28"/>
         </w:rPr>
-        <w:t>TransACT User Testing Script</w:t>
+        <w:t>TransACT</w:t>
+      </w:r>
+      <w:proofErr w:type="spellEnd"/>
+      <w:r>
+        <w:rPr>
+          <w:rFonts w:ascii="Courier Std" w:hAnsi="Courier Std"/>
+          <w:sz w:val="28"/>
+        </w:rPr>
+        <w:t xml:space="preserve"> User Testing Script</w:t>
       </w:r>
     </w:p>
     <w:p>
@@ -44,7 +53,7 @@
         <w:rPr>
           <w:rFonts w:ascii="Courier Std" w:hAnsi="Courier Std"/>
         </w:rPr>
-        <w:t>Thank you for volunteering for our usability test! Throughout the test, please think aloud so that we can see more into your personal experience using our software. Do you have any questions before proceeding? (</w:t>
+        <w:t>Thank you for volunteering for our usability test! Throughout the test, please think aloud so that we can see into your experience using our software. Do you have any questions before proceeding? (</w:t>
       </w:r>
       <w:r>
         <w:rPr>
@@ -316,7 +325,19 @@
         <w:rPr>
           <w:rFonts w:ascii="Courier Std" w:hAnsi="Courier Std"/>
         </w:rPr>
-        <w:t>Now for the first transaction in the list, add one tag to describe what the transaction was used for. (</w:t>
+        <w:t xml:space="preserve">Now for the first transaction in the list, add one tag to describe </w:t>
+      </w:r>
+      <w:r>
+        <w:rPr>
+          <w:rFonts w:ascii="Courier Std" w:hAnsi="Courier Std"/>
+        </w:rPr>
+        <w:t>for what the transaction was used</w:t>
+      </w:r>
+      <w:r>
+        <w:rPr>
+          <w:rFonts w:ascii="Courier Std" w:hAnsi="Courier Std"/>
+        </w:rPr>
+        <w:t>. (</w:t>
       </w:r>
       <w:r>
         <w:rPr>
@@ -372,7 +393,21 @@
         <w:rPr>
           <w:rFonts w:ascii="Courier Std" w:hAnsi="Courier Std"/>
         </w:rPr>
-        <w:t>Next, go into the Payee Editor and provide tags for 5 different payees. (</w:t>
+        <w:t xml:space="preserve">Next, go into the Payee Editor and provide tags for </w:t>
+      </w:r>
+      <w:proofErr w:type="gramStart"/>
+      <w:r>
+        <w:rPr>
+          <w:rFonts w:ascii="Courier Std" w:hAnsi="Courier Std"/>
+        </w:rPr>
+        <w:t>5</w:t>
+      </w:r>
+      <w:proofErr w:type="gramEnd"/>
+      <w:r>
+        <w:rPr>
+          <w:rFonts w:ascii="Courier Std" w:hAnsi="Courier Std"/>
+        </w:rPr>
+        <w:t xml:space="preserve"> different payees. (</w:t>
       </w:r>
       <w:r>
         <w:rPr>
@@ -407,7 +442,19 @@
         <w:rPr>
           <w:rFonts w:ascii="Courier Std" w:hAnsi="Courier Std"/>
         </w:rPr>
-        <w:t>Now create another new account and import the same transaction file into it. (</w:t>
+        <w:t xml:space="preserve">Now create another new account and import the same </w:t>
+      </w:r>
+      <w:r>
+        <w:rPr>
+          <w:rFonts w:ascii="Courier Std" w:hAnsi="Courier Std"/>
+        </w:rPr>
+        <w:t>CSV</w:t>
+      </w:r>
+      <w:r>
+        <w:rPr>
+          <w:rFonts w:ascii="Courier Std" w:hAnsi="Courier Std"/>
+        </w:rPr>
+        <w:t xml:space="preserve"> file into it. (</w:t>
       </w:r>
       <w:r>
         <w:rPr>
@@ -464,7 +511,15 @@
         <w:rPr>
           <w:rFonts w:ascii="Courier Std" w:hAnsi="Courier Std"/>
         </w:rPr>
-        <w:t>Now restrict the pie chart to only show transactions between September 1</w:t>
+        <w:lastRenderedPageBreak/>
+        <w:t xml:space="preserve">Now restrict the pie chart to only show transactions between September </w:t>
+      </w:r>
+      <w:proofErr w:type="gramStart"/>
+      <w:r>
+        <w:rPr>
+          <w:rFonts w:ascii="Courier Std" w:hAnsi="Courier Std"/>
+        </w:rPr>
+        <w:t>1</w:t>
       </w:r>
       <w:r>
         <w:rPr>
@@ -473,6 +528,7 @@
         </w:rPr>
         <w:t>st</w:t>
       </w:r>
+      <w:proofErr w:type="gramEnd"/>
       <w:r>
         <w:rPr>
           <w:rFonts w:ascii="Courier Std" w:hAnsi="Courier Std"/>
@@ -503,7 +559,19 @@
         <w:rPr>
           <w:rFonts w:ascii="Courier Std" w:hAnsi="Courier Std"/>
         </w:rPr>
-        <w:t xml:space="preserve"> Now filter even more by only showing transactions in your second account during that period. (</w:t>
+        <w:t xml:space="preserve"> Now filter even </w:t>
+      </w:r>
+      <w:r>
+        <w:rPr>
+          <w:rFonts w:ascii="Courier Std" w:hAnsi="Courier Std"/>
+        </w:rPr>
+        <w:t>further</w:t>
+      </w:r>
+      <w:r>
+        <w:rPr>
+          <w:rFonts w:ascii="Courier Std" w:hAnsi="Courier Std"/>
+        </w:rPr>
+        <w:t xml:space="preserve"> by only showing transactions in your second account during that period. (</w:t>
       </w:r>
       <w:r>
         <w:rPr>
@@ -572,310 +640,378 @@
         <w:rPr>
           <w:rFonts w:ascii="Courier Std" w:hAnsi="Courier Std"/>
         </w:rPr>
-        <w:t>Now import the same file into that account again, but first ignore all transactions with payee TACO BELL (make sure it’s all caps so that it matches the payee</w:t>
-      </w:r>
-      <w:r>
-        <w:rPr>
-          <w:rFonts w:ascii="Courier Std" w:hAnsi="Courier Std"/>
-        </w:rPr>
-        <w:t xml:space="preserve"> data</w:t>
-      </w:r>
-      <w:r>
-        <w:rPr>
-          <w:rFonts w:ascii="Courier Std" w:hAnsi="Courier Std"/>
-        </w:rPr>
-        <w:t>). (</w:t>
-      </w:r>
-      <w:r>
-        <w:rPr>
-          <w:rFonts w:ascii="Courier Std" w:hAnsi="Courier Std"/>
-          <w:i/>
-        </w:rPr>
-        <w:t>Wait up to 3 minutes.)</w:t>
-      </w:r>
-    </w:p>
-    <w:p>
-      <w:pPr>
-        <w:rPr>
-          <w:rFonts w:ascii="Courier Std" w:hAnsi="Courier Std"/>
-        </w:rPr>
-      </w:pPr>
-    </w:p>
-    <w:p>
-      <w:pPr>
-        <w:rPr>
-          <w:rFonts w:ascii="Courier Std" w:hAnsi="Courier Std"/>
-          <w:i/>
-        </w:rPr>
-      </w:pPr>
-      <w:r>
-        <w:rPr>
-          <w:rFonts w:ascii="Courier Std" w:hAnsi="Courier Std"/>
-        </w:rPr>
-        <w:t>Upon importing those transactions, an information modal should have popped up asking you if you’d like to review the automatically ignored transactions. Go ahead and review them. Feel free to change any of the fields in the resulting window if you’d like. Go ahead and click import when done. (</w:t>
-      </w:r>
-      <w:r>
-        <w:rPr>
-          <w:rFonts w:ascii="Courier Std" w:hAnsi="Courier Std"/>
-          <w:i/>
-        </w:rPr>
-        <w:t>Wait up to 2 minutes.)</w:t>
-      </w:r>
-    </w:p>
-    <w:p>
-      <w:pPr>
-        <w:rPr>
-          <w:rFonts w:ascii="Courier Std" w:hAnsi="Courier Std"/>
-          <w:i/>
-        </w:rPr>
-      </w:pPr>
-    </w:p>
-    <w:p>
-      <w:pPr>
-        <w:rPr>
-          <w:rFonts w:ascii="Courier Std" w:hAnsi="Courier Std"/>
-          <w:i/>
-        </w:rPr>
-      </w:pPr>
-      <w:r>
-        <w:rPr>
-          <w:rFonts w:ascii="Courier Std" w:hAnsi="Courier Std"/>
-        </w:rPr>
-        <w:t>In the first account you created</w:t>
-      </w:r>
-      <w:r>
-        <w:rPr>
-          <w:rFonts w:ascii="Courier Std" w:hAnsi="Courier Std"/>
-        </w:rPr>
-        <w:t>, manually add a single transaction. Be creative! (</w:t>
-      </w:r>
-      <w:r>
-        <w:rPr>
-          <w:rFonts w:ascii="Courier Std" w:hAnsi="Courier Std"/>
-          <w:i/>
-        </w:rPr>
-        <w:t>Wait up to 3 minutes.)</w:t>
-      </w:r>
-    </w:p>
-    <w:p>
-      <w:pPr>
-        <w:rPr>
-          <w:rFonts w:ascii="Courier Std" w:hAnsi="Courier Std"/>
-          <w:i/>
-        </w:rPr>
-      </w:pPr>
-    </w:p>
-    <w:p>
-      <w:pPr>
-        <w:rPr>
-          <w:rFonts w:ascii="Courier Std" w:hAnsi="Courier Std"/>
-          <w:i/>
-        </w:rPr>
-      </w:pPr>
-      <w:r>
-        <w:rPr>
-          <w:rFonts w:ascii="Courier Std" w:hAnsi="Courier Std"/>
-        </w:rPr>
-        <w:t>Sort the table alphabetically by the payee column. (</w:t>
-      </w:r>
-      <w:r>
-        <w:rPr>
-          <w:rFonts w:ascii="Courier Std" w:hAnsi="Courier Std"/>
-          <w:i/>
-        </w:rPr>
-        <w:t>Wait up to 1 minute.)</w:t>
-      </w:r>
-    </w:p>
-    <w:p>
-      <w:pPr>
-        <w:rPr>
-          <w:rFonts w:ascii="Courier Std" w:hAnsi="Courier Std"/>
-          <w:i/>
-        </w:rPr>
-      </w:pPr>
-    </w:p>
-    <w:p>
-      <w:pPr>
-        <w:rPr>
-          <w:rFonts w:ascii="Courier Std" w:hAnsi="Courier Std"/>
-          <w:i/>
-        </w:rPr>
-      </w:pPr>
-      <w:r>
-        <w:rPr>
-          <w:rFonts w:ascii="Courier Std" w:hAnsi="Courier Std"/>
-        </w:rPr>
-        <w:t>Now delete the second account you created. (</w:t>
-      </w:r>
-      <w:r>
-        <w:rPr>
-          <w:rFonts w:ascii="Courier Std" w:hAnsi="Courier Std"/>
-          <w:i/>
-        </w:rPr>
-        <w:t>Wait up to 2 minutes.)</w:t>
-      </w:r>
-    </w:p>
-    <w:p>
-      <w:pPr>
-        <w:rPr>
-          <w:rFonts w:ascii="Courier Std" w:hAnsi="Courier Std"/>
-          <w:i/>
-        </w:rPr>
-      </w:pPr>
-    </w:p>
-    <w:p>
-      <w:pPr>
-        <w:rPr>
-          <w:rFonts w:ascii="Courier Std" w:hAnsi="Courier Std"/>
-        </w:rPr>
-      </w:pPr>
-      <w:r>
-        <w:rPr>
-          <w:rFonts w:ascii="Courier Std" w:hAnsi="Courier Std"/>
-        </w:rPr>
-        <w:t>Export everything that you’ve done up to this point. Leave the file on the computer’s Desktop. (</w:t>
-      </w:r>
-      <w:r>
-        <w:rPr>
-          <w:rFonts w:ascii="Courier Std" w:hAnsi="Courier Std"/>
-          <w:i/>
-        </w:rPr>
-        <w:t>Wait up to 2 minutes.)</w:t>
-      </w:r>
-    </w:p>
-    <w:p>
-      <w:pPr>
-        <w:rPr>
-          <w:rFonts w:ascii="Courier Std" w:hAnsi="Courier Std"/>
-        </w:rPr>
-      </w:pPr>
-    </w:p>
-    <w:p>
-      <w:pPr>
-        <w:rPr>
-          <w:rFonts w:ascii="Courier Std" w:hAnsi="Courier Std"/>
-          <w:i/>
-        </w:rPr>
-      </w:pPr>
-      <w:r>
-        <w:rPr>
-          <w:rFonts w:ascii="Courier Std" w:hAnsi="Courier Std"/>
-        </w:rPr>
-        <w:t>Now log out of TransACT. (</w:t>
-      </w:r>
-      <w:r>
-        <w:rPr>
-          <w:rFonts w:ascii="Courier Std" w:hAnsi="Courier Std"/>
-          <w:i/>
-        </w:rPr>
-        <w:t>Wait up to 1 minute.)</w:t>
-      </w:r>
-    </w:p>
-    <w:p>
-      <w:pPr>
-        <w:rPr>
-          <w:rFonts w:ascii="Courier Std" w:hAnsi="Courier Std"/>
-          <w:i/>
-        </w:rPr>
-      </w:pPr>
-    </w:p>
-    <w:p>
-      <w:pPr>
-        <w:rPr>
-          <w:rFonts w:ascii="Courier Std" w:hAnsi="Courier Std"/>
-          <w:i/>
-        </w:rPr>
-      </w:pPr>
-      <w:r>
-        <w:rPr>
-          <w:rFonts w:ascii="Courier Std" w:hAnsi="Courier Std"/>
-        </w:rPr>
-        <w:t>Select the same file you were just working in and log back into it. (</w:t>
-      </w:r>
-      <w:r>
-        <w:rPr>
-          <w:rFonts w:ascii="Courier Std" w:hAnsi="Courier Std"/>
-          <w:i/>
-        </w:rPr>
-        <w:t>Wait up to 2 minutes.)</w:t>
-      </w:r>
-    </w:p>
-    <w:p>
-      <w:pPr>
-        <w:rPr>
-          <w:rFonts w:ascii="Courier Std" w:hAnsi="Courier Std"/>
-          <w:i/>
-        </w:rPr>
-      </w:pPr>
-    </w:p>
-    <w:p>
-      <w:pPr>
-        <w:rPr>
-          <w:rFonts w:ascii="Courier Std" w:hAnsi="Courier Std"/>
-        </w:rPr>
-      </w:pPr>
-      <w:r>
-        <w:rPr>
-          <w:rFonts w:ascii="Courier Std" w:hAnsi="Courier Std"/>
-        </w:rPr>
-        <w:t>Once you verify that the data is as you left it, search for only transactions with Java Haute as the payee. (</w:t>
-      </w:r>
-      <w:r>
-        <w:rPr>
-          <w:rFonts w:ascii="Courier Std" w:hAnsi="Courier Std"/>
-          <w:i/>
-        </w:rPr>
-        <w:t>Wait up to 2 minutes.)</w:t>
-      </w:r>
-    </w:p>
-    <w:p>
-      <w:pPr>
-        <w:rPr>
-          <w:rFonts w:ascii="Courier Std" w:hAnsi="Courier Std"/>
-        </w:rPr>
-      </w:pPr>
-    </w:p>
-    <w:p>
-      <w:pPr>
-        <w:rPr>
-          <w:rFonts w:ascii="Courier Std" w:hAnsi="Courier Std"/>
-        </w:rPr>
-      </w:pPr>
-      <w:r>
-        <w:rPr>
-          <w:rFonts w:ascii="Courier Std" w:hAnsi="Courier Std"/>
-        </w:rPr>
-        <w:t>Again, log out of TransACT. Now find your exported file on the Desktop and log into TransACT with it. Verify that it is a duplicate of the original, then log back out. (</w:t>
-      </w:r>
-      <w:r>
-        <w:rPr>
-          <w:rFonts w:ascii="Courier Std" w:hAnsi="Courier Std"/>
-          <w:i/>
-        </w:rPr>
-        <w:t>Wait up to 2 minutes.)</w:t>
-      </w:r>
-    </w:p>
-    <w:p>
-      <w:pPr>
-        <w:rPr>
-          <w:rFonts w:ascii="Courier Std" w:hAnsi="Courier Std"/>
-        </w:rPr>
-      </w:pPr>
-    </w:p>
-    <w:p>
-      <w:pPr>
-        <w:rPr>
-          <w:rFonts w:ascii="Courier Std" w:hAnsi="Courier Std"/>
-        </w:rPr>
-      </w:pPr>
-      <w:r>
-        <w:rPr>
-          <w:rFonts w:ascii="Courier Std" w:hAnsi="Courier Std"/>
-        </w:rPr>
-        <w:t>That’s all we have for you to test. Thank you again for volunteering!</w:t>
+        <w:t xml:space="preserve">Now import the same </w:t>
+      </w:r>
+      <w:r>
+        <w:rPr>
+          <w:rFonts w:ascii="Courier Std" w:hAnsi="Courier Std"/>
+        </w:rPr>
+        <w:t xml:space="preserve">CSV </w:t>
       </w:r>
       <w:bookmarkStart w:id="0" w:name="_GoBack"/>
       <w:bookmarkEnd w:id="0"/>
+      <w:r>
+        <w:rPr>
+          <w:rFonts w:ascii="Courier Std" w:hAnsi="Courier Std"/>
+        </w:rPr>
+        <w:t>file into that account again, but first ignore all transactions with payee TACO BELL (make sure it’s all caps so that it matches the payee</w:t>
+      </w:r>
+      <w:r>
+        <w:rPr>
+          <w:rFonts w:ascii="Courier Std" w:hAnsi="Courier Std"/>
+        </w:rPr>
+        <w:t xml:space="preserve"> data</w:t>
+      </w:r>
+      <w:r>
+        <w:rPr>
+          <w:rFonts w:ascii="Courier Std" w:hAnsi="Courier Std"/>
+        </w:rPr>
+        <w:t>). (</w:t>
+      </w:r>
+      <w:r>
+        <w:rPr>
+          <w:rFonts w:ascii="Courier Std" w:hAnsi="Courier Std"/>
+          <w:i/>
+        </w:rPr>
+        <w:t>Wait up to 3 minutes.)</w:t>
+      </w:r>
+    </w:p>
+    <w:p>
+      <w:pPr>
+        <w:rPr>
+          <w:rFonts w:ascii="Courier Std" w:hAnsi="Courier Std"/>
+        </w:rPr>
+      </w:pPr>
+    </w:p>
+    <w:p>
+      <w:pPr>
+        <w:rPr>
+          <w:rFonts w:ascii="Courier Std" w:hAnsi="Courier Std"/>
+          <w:i/>
+        </w:rPr>
+      </w:pPr>
+      <w:r>
+        <w:rPr>
+          <w:rFonts w:ascii="Courier Std" w:hAnsi="Courier Std"/>
+        </w:rPr>
+        <w:t>Upon importing those transactions, an information modal should have popped up asking you if you’d like to review the automatically ignored transactions. Go ahead and review them. Feel free to change any of the fields in the resulting window if you’d like. Go ahead and click import when done. (</w:t>
+      </w:r>
+      <w:r>
+        <w:rPr>
+          <w:rFonts w:ascii="Courier Std" w:hAnsi="Courier Std"/>
+          <w:i/>
+        </w:rPr>
+        <w:t>Wait up to 2 minutes.)</w:t>
+      </w:r>
+    </w:p>
+    <w:p>
+      <w:pPr>
+        <w:rPr>
+          <w:rFonts w:ascii="Courier Std" w:hAnsi="Courier Std"/>
+          <w:i/>
+        </w:rPr>
+      </w:pPr>
+    </w:p>
+    <w:p>
+      <w:pPr>
+        <w:rPr>
+          <w:rFonts w:ascii="Courier Std" w:hAnsi="Courier Std"/>
+          <w:i/>
+        </w:rPr>
+      </w:pPr>
+      <w:r>
+        <w:rPr>
+          <w:rFonts w:ascii="Courier Std" w:hAnsi="Courier Std"/>
+        </w:rPr>
+        <w:t>In the first account you created</w:t>
+      </w:r>
+      <w:r>
+        <w:rPr>
+          <w:rFonts w:ascii="Courier Std" w:hAnsi="Courier Std"/>
+        </w:rPr>
+        <w:t>, manually add a single transaction. Be creative! (</w:t>
+      </w:r>
+      <w:r>
+        <w:rPr>
+          <w:rFonts w:ascii="Courier Std" w:hAnsi="Courier Std"/>
+          <w:i/>
+        </w:rPr>
+        <w:t>Wait up to 3 minutes.)</w:t>
+      </w:r>
+    </w:p>
+    <w:p>
+      <w:pPr>
+        <w:rPr>
+          <w:rFonts w:ascii="Courier Std" w:hAnsi="Courier Std"/>
+          <w:i/>
+        </w:rPr>
+      </w:pPr>
+    </w:p>
+    <w:p>
+      <w:pPr>
+        <w:rPr>
+          <w:rFonts w:ascii="Courier Std" w:hAnsi="Courier Std"/>
+          <w:i/>
+        </w:rPr>
+      </w:pPr>
+      <w:r>
+        <w:rPr>
+          <w:rFonts w:ascii="Courier Std" w:hAnsi="Courier Std"/>
+        </w:rPr>
+        <w:t>Sort the table alphabetically by the payee column. (</w:t>
+      </w:r>
+      <w:r>
+        <w:rPr>
+          <w:rFonts w:ascii="Courier Std" w:hAnsi="Courier Std"/>
+          <w:i/>
+        </w:rPr>
+        <w:t>Wait up to 1 minute.)</w:t>
+      </w:r>
+    </w:p>
+    <w:p>
+      <w:pPr>
+        <w:rPr>
+          <w:rFonts w:ascii="Courier Std" w:hAnsi="Courier Std"/>
+          <w:i/>
+        </w:rPr>
+      </w:pPr>
+    </w:p>
+    <w:p>
+      <w:pPr>
+        <w:rPr>
+          <w:rFonts w:ascii="Courier Std" w:hAnsi="Courier Std"/>
+          <w:i/>
+        </w:rPr>
+      </w:pPr>
+      <w:r>
+        <w:rPr>
+          <w:rFonts w:ascii="Courier Std" w:hAnsi="Courier Std"/>
+        </w:rPr>
+        <w:t>Now delete the second account you created. (</w:t>
+      </w:r>
+      <w:r>
+        <w:rPr>
+          <w:rFonts w:ascii="Courier Std" w:hAnsi="Courier Std"/>
+          <w:i/>
+        </w:rPr>
+        <w:t>Wait up to 2 minutes.)</w:t>
+      </w:r>
+    </w:p>
+    <w:p>
+      <w:pPr>
+        <w:rPr>
+          <w:rFonts w:ascii="Courier Std" w:hAnsi="Courier Std"/>
+          <w:i/>
+        </w:rPr>
+      </w:pPr>
+    </w:p>
+    <w:p>
+      <w:pPr>
+        <w:rPr>
+          <w:rFonts w:ascii="Courier Std" w:hAnsi="Courier Std"/>
+        </w:rPr>
+      </w:pPr>
+      <w:r>
+        <w:rPr>
+          <w:rFonts w:ascii="Courier Std" w:hAnsi="Courier Std"/>
+        </w:rPr>
+        <w:t>Export everything that you’ve done up to this point. Leave the file on the computer’s Desktop. (</w:t>
+      </w:r>
+      <w:r>
+        <w:rPr>
+          <w:rFonts w:ascii="Courier Std" w:hAnsi="Courier Std"/>
+          <w:i/>
+        </w:rPr>
+        <w:t>Wait up to 2 minutes.)</w:t>
+      </w:r>
+    </w:p>
+    <w:p>
+      <w:pPr>
+        <w:rPr>
+          <w:rFonts w:ascii="Courier Std" w:hAnsi="Courier Std"/>
+        </w:rPr>
+      </w:pPr>
+    </w:p>
+    <w:p>
+      <w:pPr>
+        <w:rPr>
+          <w:rFonts w:ascii="Courier Std" w:hAnsi="Courier Std"/>
+          <w:i/>
+        </w:rPr>
+      </w:pPr>
+      <w:r>
+        <w:rPr>
+          <w:rFonts w:ascii="Courier Std" w:hAnsi="Courier Std"/>
+        </w:rPr>
+        <w:t xml:space="preserve">Now log out of </w:t>
+      </w:r>
+      <w:proofErr w:type="spellStart"/>
+      <w:r>
+        <w:rPr>
+          <w:rFonts w:ascii="Courier Std" w:hAnsi="Courier Std"/>
+        </w:rPr>
+        <w:t>TransACT</w:t>
+      </w:r>
+      <w:proofErr w:type="spellEnd"/>
+      <w:r>
+        <w:rPr>
+          <w:rFonts w:ascii="Courier Std" w:hAnsi="Courier Std"/>
+        </w:rPr>
+        <w:t>. (</w:t>
+      </w:r>
+      <w:r>
+        <w:rPr>
+          <w:rFonts w:ascii="Courier Std" w:hAnsi="Courier Std"/>
+          <w:i/>
+        </w:rPr>
+        <w:t>Wait up to 1 minute.)</w:t>
+      </w:r>
+    </w:p>
+    <w:p>
+      <w:pPr>
+        <w:rPr>
+          <w:rFonts w:ascii="Courier Std" w:hAnsi="Courier Std"/>
+          <w:i/>
+        </w:rPr>
+      </w:pPr>
+    </w:p>
+    <w:p>
+      <w:pPr>
+        <w:rPr>
+          <w:rFonts w:ascii="Courier Std" w:hAnsi="Courier Std"/>
+          <w:i/>
+        </w:rPr>
+      </w:pPr>
+      <w:r>
+        <w:rPr>
+          <w:rFonts w:ascii="Courier Std" w:hAnsi="Courier Std"/>
+        </w:rPr>
+        <w:t>Select the same file you were just working in and log back into it. (</w:t>
+      </w:r>
+      <w:r>
+        <w:rPr>
+          <w:rFonts w:ascii="Courier Std" w:hAnsi="Courier Std"/>
+          <w:i/>
+        </w:rPr>
+        <w:t>Wait up to 2 minutes.)</w:t>
+      </w:r>
+    </w:p>
+    <w:p>
+      <w:pPr>
+        <w:rPr>
+          <w:rFonts w:ascii="Courier Std" w:hAnsi="Courier Std"/>
+          <w:i/>
+        </w:rPr>
+      </w:pPr>
+    </w:p>
+    <w:p>
+      <w:pPr>
+        <w:rPr>
+          <w:rFonts w:ascii="Courier Std" w:hAnsi="Courier Std"/>
+        </w:rPr>
+      </w:pPr>
+      <w:r>
+        <w:rPr>
+          <w:rFonts w:ascii="Courier Std" w:hAnsi="Courier Std"/>
+        </w:rPr>
+        <w:t>Once you verify that the data is as you left it, search for only transactions with Java Haute as the payee. (</w:t>
+      </w:r>
+      <w:r>
+        <w:rPr>
+          <w:rFonts w:ascii="Courier Std" w:hAnsi="Courier Std"/>
+          <w:i/>
+        </w:rPr>
+        <w:t>Wait up to 2 minutes.)</w:t>
+      </w:r>
+    </w:p>
+    <w:p>
+      <w:pPr>
+        <w:rPr>
+          <w:rFonts w:ascii="Courier Std" w:hAnsi="Courier Std"/>
+        </w:rPr>
+      </w:pPr>
+    </w:p>
+    <w:p>
+      <w:pPr>
+        <w:rPr>
+          <w:rFonts w:ascii="Courier Std" w:hAnsi="Courier Std"/>
+        </w:rPr>
+      </w:pPr>
+      <w:r>
+        <w:rPr>
+          <w:rFonts w:ascii="Courier Std" w:hAnsi="Courier Std"/>
+        </w:rPr>
+        <w:t xml:space="preserve">Again, log out of </w:t>
+      </w:r>
+      <w:proofErr w:type="spellStart"/>
+      <w:r>
+        <w:rPr>
+          <w:rFonts w:ascii="Courier Std" w:hAnsi="Courier Std"/>
+        </w:rPr>
+        <w:t>TransACT</w:t>
+      </w:r>
+      <w:proofErr w:type="spellEnd"/>
+      <w:r>
+        <w:rPr>
+          <w:rFonts w:ascii="Courier Std" w:hAnsi="Courier Std"/>
+        </w:rPr>
+        <w:t xml:space="preserve">. Now find your exported file on the Desktop and log into </w:t>
+      </w:r>
+      <w:proofErr w:type="spellStart"/>
+      <w:r>
+        <w:rPr>
+          <w:rFonts w:ascii="Courier Std" w:hAnsi="Courier Std"/>
+        </w:rPr>
+        <w:t>TransACT</w:t>
+      </w:r>
+      <w:proofErr w:type="spellEnd"/>
+      <w:r>
+        <w:rPr>
+          <w:rFonts w:ascii="Courier Std" w:hAnsi="Courier Std"/>
+        </w:rPr>
+        <w:t xml:space="preserve"> with it. Verify that it is a duplicate of the original, </w:t>
+      </w:r>
+      <w:proofErr w:type="gramStart"/>
+      <w:r>
+        <w:rPr>
+          <w:rFonts w:ascii="Courier Std" w:hAnsi="Courier Std"/>
+        </w:rPr>
+        <w:t>then</w:t>
+      </w:r>
+      <w:proofErr w:type="gramEnd"/>
+      <w:r>
+        <w:rPr>
+          <w:rFonts w:ascii="Courier Std" w:hAnsi="Courier Std"/>
+        </w:rPr>
+        <w:t xml:space="preserve"> log back out. (</w:t>
+      </w:r>
+      <w:r>
+        <w:rPr>
+          <w:rFonts w:ascii="Courier Std" w:hAnsi="Courier Std"/>
+          <w:i/>
+        </w:rPr>
+        <w:t>Wait up to 2 minutes.)</w:t>
+      </w:r>
+    </w:p>
+    <w:p>
+      <w:pPr>
+        <w:rPr>
+          <w:rFonts w:ascii="Courier Std" w:hAnsi="Courier Std"/>
+        </w:rPr>
+      </w:pPr>
+    </w:p>
+    <w:p>
+      <w:pPr>
+        <w:rPr>
+          <w:rFonts w:ascii="Courier Std" w:hAnsi="Courier Std"/>
+        </w:rPr>
+      </w:pPr>
+      <w:r>
+        <w:rPr>
+          <w:rFonts w:ascii="Courier Std" w:hAnsi="Courier Std"/>
+        </w:rPr>
+        <w:t>That’s all we have for you to test. Thank you again for volunteering!</w:t>
+      </w:r>
     </w:p>
     <w:sectPr>
       <w:pgSz w:w="12240" w:h="15840"/>

</xml_diff>

<commit_message>
[LED-169] fixed redundancy per Jesse's review
</commit_message>
<xml_diff>
--- a/User Testing/TransACT User Testing Script.docx
+++ b/User Testing/TransACT User Testing Script.docx
@@ -10,22 +10,21 @@
           <w:sz w:val="28"/>
         </w:rPr>
       </w:pPr>
-      <w:proofErr w:type="spellStart"/>
       <w:r>
         <w:rPr>
           <w:rFonts w:ascii="Courier Std" w:hAnsi="Courier Std"/>
           <w:sz w:val="28"/>
         </w:rPr>
-        <w:t>TransACT</w:t>
-      </w:r>
-      <w:proofErr w:type="spellEnd"/>
-      <w:r>
-        <w:rPr>
-          <w:rFonts w:ascii="Courier Std" w:hAnsi="Courier Std"/>
+        <w:t>TransACT User Testing Script</w:t>
+      </w:r>
+    </w:p>
+    <w:p>
+      <w:pPr>
+        <w:jc w:val="center"/>
+        <w:rPr>
           <w:sz w:val="28"/>
         </w:rPr>
-        <w:t xml:space="preserve"> User Testing Script</w:t>
-      </w:r>
+      </w:pPr>
     </w:p>
     <w:p>
       <w:pPr>
@@ -37,14 +36,6 @@
     </w:p>
     <w:p>
       <w:pPr>
-        <w:jc w:val="center"/>
-        <w:rPr>
-          <w:sz w:val="28"/>
-        </w:rPr>
-      </w:pPr>
-    </w:p>
-    <w:p>
-      <w:pPr>
         <w:rPr>
           <w:rFonts w:ascii="Courier Std" w:hAnsi="Courier Std"/>
         </w:rPr>
@@ -186,467 +177,25 @@
         <w:rPr>
           <w:rFonts w:ascii="Courier Std" w:hAnsi="Courier Std"/>
         </w:rPr>
-        <w:t>Now we would like you to import transactions out of a CSV file into your newly created account.</w:t>
-      </w:r>
-      <w:r>
-        <w:rPr>
-          <w:rFonts w:ascii="Courier Std" w:hAnsi="Courier Std"/>
-        </w:rPr>
-        <w:t xml:space="preserve"> You would normally get a CSV or QFX file from your bank containing transaction information, but in this case, we have provided one for you. It is located on the laptop’s Desktop and called “ChaseCSV.csv”. (</w:t>
-      </w:r>
-      <w:r>
-        <w:rPr>
-          <w:rFonts w:ascii="Courier Std" w:hAnsi="Courier Std"/>
-          <w:i/>
-        </w:rPr>
-        <w:t>Wait</w:t>
-      </w:r>
-      <w:r>
-        <w:rPr>
-          <w:rFonts w:ascii="Courier Std" w:hAnsi="Courier Std"/>
-          <w:i/>
-        </w:rPr>
-        <w:t xml:space="preserve"> up to 3 </w:t>
-      </w:r>
-      <w:r>
-        <w:rPr>
-          <w:rFonts w:ascii="Courier Std" w:hAnsi="Courier Std"/>
-          <w:i/>
-        </w:rPr>
-        <w:t>minutes</w:t>
-      </w:r>
-      <w:r>
-        <w:rPr>
-          <w:rFonts w:ascii="Courier Std" w:hAnsi="Courier Std"/>
-          <w:i/>
-        </w:rPr>
-        <w:t>.)</w:t>
-      </w:r>
-    </w:p>
-    <w:p>
-      <w:pPr>
-        <w:rPr>
-          <w:rFonts w:ascii="Courier Std" w:hAnsi="Courier Std"/>
-          <w:i/>
-        </w:rPr>
-      </w:pPr>
-    </w:p>
-    <w:p>
-      <w:pPr>
-        <w:rPr>
-          <w:rFonts w:ascii="Courier Std" w:hAnsi="Courier Std"/>
-          <w:i/>
-        </w:rPr>
-      </w:pPr>
-      <w:r>
-        <w:rPr>
-          <w:rFonts w:ascii="Courier Std" w:hAnsi="Courier Std"/>
-        </w:rPr>
-        <w:t>With all transactions imported into the table grid, we will now ask you to perform some basic table operations. For the last transaction in the list, change the payee to some other payee. (</w:t>
-      </w:r>
-      <w:r>
-        <w:rPr>
-          <w:rFonts w:ascii="Courier Std" w:hAnsi="Courier Std"/>
-          <w:i/>
-        </w:rPr>
-        <w:t>Wait.)</w:t>
-      </w:r>
-    </w:p>
-    <w:p>
-      <w:pPr>
-        <w:rPr>
-          <w:rFonts w:ascii="Courier Std" w:hAnsi="Courier Std"/>
-          <w:i/>
-        </w:rPr>
-      </w:pPr>
-    </w:p>
-    <w:p>
-      <w:pPr>
-        <w:rPr>
-          <w:rFonts w:ascii="Courier Std" w:hAnsi="Courier Std"/>
-        </w:rPr>
-      </w:pPr>
-      <w:r>
-        <w:rPr>
-          <w:rFonts w:ascii="Courier Std" w:hAnsi="Courier Std"/>
-        </w:rPr>
-        <w:t>Now hide the check number and account columns in the table. (</w:t>
-      </w:r>
-      <w:r>
-        <w:rPr>
-          <w:rFonts w:ascii="Courier Std" w:hAnsi="Courier Std"/>
-          <w:i/>
-        </w:rPr>
-        <w:t>Wait.)</w:t>
-      </w:r>
-    </w:p>
-    <w:p>
-      <w:pPr>
-        <w:rPr>
-          <w:rFonts w:ascii="Courier Std" w:hAnsi="Courier Std"/>
-        </w:rPr>
-      </w:pPr>
-    </w:p>
-    <w:p>
-      <w:pPr>
-        <w:rPr>
-          <w:rFonts w:ascii="Courier Std" w:hAnsi="Courier Std"/>
-        </w:rPr>
-      </w:pPr>
-      <w:r>
-        <w:rPr>
-          <w:rFonts w:ascii="Courier Std" w:hAnsi="Courier Std"/>
-        </w:rPr>
-        <w:t>Add some notes to a few transactions of your choice. (</w:t>
-      </w:r>
-      <w:r>
-        <w:rPr>
-          <w:rFonts w:ascii="Courier Std" w:hAnsi="Courier Std"/>
-          <w:i/>
-        </w:rPr>
-        <w:t>Wait.)</w:t>
-      </w:r>
-    </w:p>
-    <w:p>
-      <w:pPr>
-        <w:rPr>
-          <w:rFonts w:ascii="Courier Std" w:hAnsi="Courier Std"/>
-        </w:rPr>
-      </w:pPr>
-    </w:p>
-    <w:p>
-      <w:pPr>
-        <w:rPr>
-          <w:rFonts w:ascii="Courier Std" w:hAnsi="Courier Std"/>
-          <w:i/>
-        </w:rPr>
-      </w:pPr>
-      <w:r>
-        <w:rPr>
-          <w:rFonts w:ascii="Courier Std" w:hAnsi="Courier Std"/>
-        </w:rPr>
-        <w:t xml:space="preserve">Now for the first transaction in the list, add one tag to describe </w:t>
-      </w:r>
-      <w:r>
-        <w:rPr>
-          <w:rFonts w:ascii="Courier Std" w:hAnsi="Courier Std"/>
-        </w:rPr>
-        <w:t>for what the transaction was used</w:t>
-      </w:r>
-      <w:r>
-        <w:rPr>
-          <w:rFonts w:ascii="Courier Std" w:hAnsi="Courier Std"/>
-        </w:rPr>
-        <w:t>. (</w:t>
-      </w:r>
-      <w:r>
-        <w:rPr>
-          <w:rFonts w:ascii="Courier Std" w:hAnsi="Courier Std"/>
-          <w:i/>
-        </w:rPr>
-        <w:t>Wait</w:t>
-      </w:r>
-      <w:r>
-        <w:rPr>
-          <w:rFonts w:ascii="Courier Std" w:hAnsi="Courier Std"/>
-          <w:i/>
-        </w:rPr>
-        <w:t xml:space="preserve"> up to </w:t>
-      </w:r>
-      <w:r>
-        <w:rPr>
-          <w:rFonts w:ascii="Courier Std" w:hAnsi="Courier Std"/>
-          <w:i/>
-        </w:rPr>
-        <w:t>2</w:t>
-      </w:r>
-      <w:r>
-        <w:rPr>
-          <w:rFonts w:ascii="Courier Std" w:hAnsi="Courier Std"/>
-          <w:i/>
-        </w:rPr>
-        <w:t xml:space="preserve"> minutes</w:t>
-      </w:r>
-      <w:r>
-        <w:rPr>
-          <w:rFonts w:ascii="Courier Std" w:hAnsi="Courier Std"/>
-          <w:i/>
-        </w:rPr>
-        <w:t>.)</w:t>
-      </w:r>
-    </w:p>
-    <w:p>
-      <w:pPr>
-        <w:rPr>
-          <w:rFonts w:ascii="Courier Std" w:hAnsi="Courier Std"/>
-          <w:i/>
-        </w:rPr>
-      </w:pPr>
-    </w:p>
-    <w:p>
-      <w:pPr>
-        <w:rPr>
-          <w:rFonts w:ascii="Courier Std" w:hAnsi="Courier Std"/>
-        </w:rPr>
-      </w:pPr>
-      <w:r>
-        <w:rPr>
-          <w:rFonts w:ascii="Courier Std" w:hAnsi="Courier Std"/>
-        </w:rPr>
-        <w:t xml:space="preserve">Next, go into the Payee Editor and provide tags for </w:t>
-      </w:r>
-      <w:proofErr w:type="gramStart"/>
-      <w:r>
-        <w:rPr>
-          <w:rFonts w:ascii="Courier Std" w:hAnsi="Courier Std"/>
-        </w:rPr>
-        <w:t>5</w:t>
-      </w:r>
-      <w:proofErr w:type="gramEnd"/>
-      <w:r>
-        <w:rPr>
-          <w:rFonts w:ascii="Courier Std" w:hAnsi="Courier Std"/>
-        </w:rPr>
-        <w:t xml:space="preserve"> different payees. (</w:t>
-      </w:r>
-      <w:r>
-        <w:rPr>
-          <w:rFonts w:ascii="Courier Std" w:hAnsi="Courier Std"/>
-          <w:i/>
-        </w:rPr>
-        <w:t>Wait</w:t>
-      </w:r>
-      <w:r>
-        <w:rPr>
-          <w:rFonts w:ascii="Courier Std" w:hAnsi="Courier Std"/>
-          <w:i/>
-        </w:rPr>
-        <w:t xml:space="preserve"> up to 3 minutes.)</w:t>
-      </w:r>
-    </w:p>
-    <w:p>
-      <w:pPr>
-        <w:rPr>
-          <w:rFonts w:ascii="Courier Std" w:hAnsi="Courier Std"/>
-        </w:rPr>
-      </w:pPr>
-    </w:p>
-    <w:p>
-      <w:pPr>
-        <w:rPr>
-          <w:rFonts w:ascii="Courier Std" w:hAnsi="Courier Std"/>
-          <w:i/>
-        </w:rPr>
-      </w:pPr>
-      <w:r>
-        <w:rPr>
-          <w:rFonts w:ascii="Courier Std" w:hAnsi="Courier Std"/>
-        </w:rPr>
-        <w:t xml:space="preserve">Now create another new account and import the same </w:t>
-      </w:r>
-      <w:r>
-        <w:rPr>
-          <w:rFonts w:ascii="Courier Std" w:hAnsi="Courier Std"/>
-        </w:rPr>
-        <w:t>CSV</w:t>
-      </w:r>
-      <w:r>
-        <w:rPr>
-          <w:rFonts w:ascii="Courier Std" w:hAnsi="Courier Std"/>
-        </w:rPr>
-        <w:t xml:space="preserve"> file into it. (</w:t>
-      </w:r>
-      <w:r>
-        <w:rPr>
-          <w:rFonts w:ascii="Courier Std" w:hAnsi="Courier Std"/>
-          <w:i/>
-        </w:rPr>
-        <w:t>Wait up to 3 minutes.)</w:t>
-      </w:r>
-    </w:p>
-    <w:p>
-      <w:pPr>
-        <w:rPr>
-          <w:rFonts w:ascii="Courier Std" w:hAnsi="Courier Std"/>
-          <w:i/>
-        </w:rPr>
-      </w:pPr>
-    </w:p>
-    <w:p>
-      <w:pPr>
-        <w:rPr>
-          <w:rFonts w:ascii="Courier Std" w:hAnsi="Courier Std"/>
-          <w:i/>
-        </w:rPr>
-      </w:pPr>
-      <w:r>
-        <w:rPr>
-          <w:rFonts w:ascii="Courier Std" w:hAnsi="Courier Std"/>
-        </w:rPr>
-        <w:t>Since you’ve tagged a few transactions, let’s visualize the data. Find the expenditure charts page and view only the pie chart. (</w:t>
-      </w:r>
-      <w:r>
-        <w:rPr>
-          <w:rFonts w:ascii="Courier Std" w:hAnsi="Courier Std"/>
-          <w:i/>
-        </w:rPr>
-        <w:t>Wait up to 3 minutes.)</w:t>
-      </w:r>
-    </w:p>
-    <w:p>
-      <w:pPr>
-        <w:rPr>
-          <w:rFonts w:ascii="Courier Std" w:hAnsi="Courier Std"/>
-          <w:i/>
-        </w:rPr>
-      </w:pPr>
-    </w:p>
-    <w:p>
-      <w:pPr>
-        <w:rPr>
-          <w:rFonts w:ascii="Courier Std" w:hAnsi="Courier Std"/>
-        </w:rPr>
-      </w:pPr>
-      <w:r>
-        <w:rPr>
-          <w:rFonts w:ascii="Courier Std" w:hAnsi="Courier Std"/>
-        </w:rPr>
-        <w:lastRenderedPageBreak/>
-        <w:t xml:space="preserve">Now restrict the pie chart to only show transactions between September </w:t>
-      </w:r>
-      <w:proofErr w:type="gramStart"/>
-      <w:r>
-        <w:rPr>
-          <w:rFonts w:ascii="Courier Std" w:hAnsi="Courier Std"/>
-        </w:rPr>
-        <w:t>1</w:t>
-      </w:r>
-      <w:r>
-        <w:rPr>
-          <w:rFonts w:ascii="Courier Std" w:hAnsi="Courier Std"/>
-          <w:vertAlign w:val="superscript"/>
-        </w:rPr>
-        <w:t>st</w:t>
-      </w:r>
-      <w:proofErr w:type="gramEnd"/>
-      <w:r>
-        <w:rPr>
-          <w:rFonts w:ascii="Courier Std" w:hAnsi="Courier Std"/>
-        </w:rPr>
-        <w:t>, 2016 and September 30</w:t>
-      </w:r>
-      <w:r>
-        <w:rPr>
-          <w:rFonts w:ascii="Courier Std" w:hAnsi="Courier Std"/>
-          <w:vertAlign w:val="superscript"/>
-        </w:rPr>
-        <w:t>th</w:t>
-      </w:r>
-      <w:r>
-        <w:rPr>
-          <w:rFonts w:ascii="Courier Std" w:hAnsi="Courier Std"/>
-        </w:rPr>
-        <w:t xml:space="preserve">, 2016. </w:t>
-      </w:r>
-      <w:r>
-        <w:rPr>
-          <w:rFonts w:ascii="Courier Std" w:hAnsi="Courier Std"/>
-          <w:i/>
-        </w:rPr>
-        <w:t>(Wait.)</w:t>
-      </w:r>
-      <w:r>
-        <w:rPr>
-          <w:rFonts w:ascii="Courier Std" w:hAnsi="Courier Std"/>
-        </w:rPr>
-        <w:t xml:space="preserve"> Now filter even </w:t>
-      </w:r>
-      <w:r>
-        <w:rPr>
-          <w:rFonts w:ascii="Courier Std" w:hAnsi="Courier Std"/>
-        </w:rPr>
-        <w:t>further</w:t>
-      </w:r>
-      <w:r>
-        <w:rPr>
-          <w:rFonts w:ascii="Courier Std" w:hAnsi="Courier Std"/>
-        </w:rPr>
-        <w:t xml:space="preserve"> by only showing transactions in your second account during that period. (</w:t>
-      </w:r>
-      <w:r>
-        <w:rPr>
-          <w:rFonts w:ascii="Courier Std" w:hAnsi="Courier Std"/>
-          <w:i/>
-        </w:rPr>
-        <w:t xml:space="preserve">Wait </w:t>
-      </w:r>
-      <w:r>
-        <w:rPr>
-          <w:rFonts w:ascii="Courier Std" w:hAnsi="Courier Std"/>
-          <w:i/>
-        </w:rPr>
-        <w:t>up</w:t>
-      </w:r>
-      <w:r>
-        <w:rPr>
-          <w:rFonts w:ascii="Courier Std" w:hAnsi="Courier Std"/>
-          <w:i/>
-        </w:rPr>
-        <w:t xml:space="preserve"> to 2 minutes.)</w:t>
-      </w:r>
-    </w:p>
-    <w:p>
-      <w:pPr>
-        <w:rPr>
-          <w:rFonts w:ascii="Courier Std" w:hAnsi="Courier Std"/>
-        </w:rPr>
-      </w:pPr>
-    </w:p>
-    <w:p>
-      <w:pPr>
-        <w:rPr>
-          <w:rFonts w:ascii="Courier Std" w:hAnsi="Courier Std"/>
-          <w:i/>
-        </w:rPr>
-      </w:pPr>
-      <w:r>
-        <w:rPr>
-          <w:rFonts w:ascii="Courier Std" w:hAnsi="Courier Std"/>
-        </w:rPr>
-        <w:t>Your next task is to select all the transactions in your second account and delete them. (</w:t>
-      </w:r>
-      <w:r>
-        <w:rPr>
-          <w:rFonts w:ascii="Courier Std" w:hAnsi="Courier Std"/>
-          <w:i/>
-        </w:rPr>
-        <w:t>Wait up to 1 minute.)</w:t>
-      </w:r>
-    </w:p>
-    <w:p>
-      <w:pPr>
-        <w:rPr>
-          <w:rFonts w:ascii="Courier Std" w:hAnsi="Courier Std"/>
-        </w:rPr>
-      </w:pPr>
-    </w:p>
-    <w:p>
-      <w:pPr>
-        <w:rPr>
-          <w:rFonts w:ascii="Courier Std" w:hAnsi="Courier Std"/>
-        </w:rPr>
-      </w:pPr>
-      <w:r>
-        <w:rPr>
-          <w:rFonts w:ascii="Courier Std" w:hAnsi="Courier Std"/>
-        </w:rPr>
-        <w:t xml:space="preserve">Now import the same </w:t>
-      </w:r>
-      <w:r>
-        <w:rPr>
-          <w:rFonts w:ascii="Courier Std" w:hAnsi="Courier Std"/>
-        </w:rPr>
-        <w:t xml:space="preserve">CSV </w:t>
+        <w:t xml:space="preserve">Now we would like you to import </w:t>
+      </w:r>
+      <w:r>
+        <w:rPr>
+          <w:rFonts w:ascii="Courier Std" w:hAnsi="Courier Std"/>
+        </w:rPr>
+        <w:t xml:space="preserve">a set of </w:t>
+      </w:r>
+      <w:r>
+        <w:rPr>
+          <w:rFonts w:ascii="Courier Std" w:hAnsi="Courier Std"/>
+        </w:rPr>
+        <w:t xml:space="preserve">transactions </w:t>
+      </w:r>
+      <w:r>
+        <w:rPr>
+          <w:rFonts w:ascii="Courier Std" w:hAnsi="Courier Std"/>
+        </w:rPr>
+        <w:t xml:space="preserve">into your newly created account. </w:t>
       </w:r>
       <w:bookmarkStart w:id="0" w:name="_GoBack"/>
       <w:bookmarkEnd w:id="0"/>
@@ -654,6 +203,444 @@
         <w:rPr>
           <w:rFonts w:ascii="Courier Std" w:hAnsi="Courier Std"/>
         </w:rPr>
+        <w:t>You would normally get a CSV or QFX file from your bank containing transaction information, but in this case, we have provided one for you. It is located on the laptop’s Desktop and called “ChaseCSV.csv”. (</w:t>
+      </w:r>
+      <w:r>
+        <w:rPr>
+          <w:rFonts w:ascii="Courier Std" w:hAnsi="Courier Std"/>
+          <w:i/>
+        </w:rPr>
+        <w:t>Wait</w:t>
+      </w:r>
+      <w:r>
+        <w:rPr>
+          <w:rFonts w:ascii="Courier Std" w:hAnsi="Courier Std"/>
+          <w:i/>
+        </w:rPr>
+        <w:t xml:space="preserve"> up to 3 </w:t>
+      </w:r>
+      <w:r>
+        <w:rPr>
+          <w:rFonts w:ascii="Courier Std" w:hAnsi="Courier Std"/>
+          <w:i/>
+        </w:rPr>
+        <w:t>minutes</w:t>
+      </w:r>
+      <w:r>
+        <w:rPr>
+          <w:rFonts w:ascii="Courier Std" w:hAnsi="Courier Std"/>
+          <w:i/>
+        </w:rPr>
+        <w:t>.)</w:t>
+      </w:r>
+    </w:p>
+    <w:p>
+      <w:pPr>
+        <w:rPr>
+          <w:rFonts w:ascii="Courier Std" w:hAnsi="Courier Std"/>
+          <w:i/>
+        </w:rPr>
+      </w:pPr>
+    </w:p>
+    <w:p>
+      <w:pPr>
+        <w:rPr>
+          <w:rFonts w:ascii="Courier Std" w:hAnsi="Courier Std"/>
+          <w:i/>
+        </w:rPr>
+      </w:pPr>
+      <w:r>
+        <w:rPr>
+          <w:rFonts w:ascii="Courier Std" w:hAnsi="Courier Std"/>
+        </w:rPr>
+        <w:t>With all transactions imported into the table grid, we will now ask you to perform some basic table operations. For the last transaction in the list, change the payee to some other payee. (</w:t>
+      </w:r>
+      <w:r>
+        <w:rPr>
+          <w:rFonts w:ascii="Courier Std" w:hAnsi="Courier Std"/>
+          <w:i/>
+        </w:rPr>
+        <w:t>Wait.)</w:t>
+      </w:r>
+    </w:p>
+    <w:p>
+      <w:pPr>
+        <w:rPr>
+          <w:rFonts w:ascii="Courier Std" w:hAnsi="Courier Std"/>
+          <w:i/>
+        </w:rPr>
+      </w:pPr>
+    </w:p>
+    <w:p>
+      <w:pPr>
+        <w:rPr>
+          <w:rFonts w:ascii="Courier Std" w:hAnsi="Courier Std"/>
+        </w:rPr>
+      </w:pPr>
+      <w:r>
+        <w:rPr>
+          <w:rFonts w:ascii="Courier Std" w:hAnsi="Courier Std"/>
+        </w:rPr>
+        <w:t>Now hide the check number and account columns in the table. (</w:t>
+      </w:r>
+      <w:r>
+        <w:rPr>
+          <w:rFonts w:ascii="Courier Std" w:hAnsi="Courier Std"/>
+          <w:i/>
+        </w:rPr>
+        <w:t>Wait.)</w:t>
+      </w:r>
+    </w:p>
+    <w:p>
+      <w:pPr>
+        <w:rPr>
+          <w:rFonts w:ascii="Courier Std" w:hAnsi="Courier Std"/>
+        </w:rPr>
+      </w:pPr>
+    </w:p>
+    <w:p>
+      <w:pPr>
+        <w:rPr>
+          <w:rFonts w:ascii="Courier Std" w:hAnsi="Courier Std"/>
+        </w:rPr>
+      </w:pPr>
+      <w:r>
+        <w:rPr>
+          <w:rFonts w:ascii="Courier Std" w:hAnsi="Courier Std"/>
+        </w:rPr>
+        <w:t>Add some notes to a few transactions of your choice. (</w:t>
+      </w:r>
+      <w:r>
+        <w:rPr>
+          <w:rFonts w:ascii="Courier Std" w:hAnsi="Courier Std"/>
+          <w:i/>
+        </w:rPr>
+        <w:t>Wait.)</w:t>
+      </w:r>
+    </w:p>
+    <w:p>
+      <w:pPr>
+        <w:rPr>
+          <w:rFonts w:ascii="Courier Std" w:hAnsi="Courier Std"/>
+        </w:rPr>
+      </w:pPr>
+    </w:p>
+    <w:p>
+      <w:pPr>
+        <w:rPr>
+          <w:rFonts w:ascii="Courier Std" w:hAnsi="Courier Std"/>
+          <w:i/>
+        </w:rPr>
+      </w:pPr>
+      <w:r>
+        <w:rPr>
+          <w:rFonts w:ascii="Courier Std" w:hAnsi="Courier Std"/>
+        </w:rPr>
+        <w:t xml:space="preserve">Now for the first transaction in the list, add one tag to describe </w:t>
+      </w:r>
+      <w:r>
+        <w:rPr>
+          <w:rFonts w:ascii="Courier Std" w:hAnsi="Courier Std"/>
+        </w:rPr>
+        <w:t>for what the transaction was used</w:t>
+      </w:r>
+      <w:r>
+        <w:rPr>
+          <w:rFonts w:ascii="Courier Std" w:hAnsi="Courier Std"/>
+        </w:rPr>
+        <w:t>. (</w:t>
+      </w:r>
+      <w:r>
+        <w:rPr>
+          <w:rFonts w:ascii="Courier Std" w:hAnsi="Courier Std"/>
+          <w:i/>
+        </w:rPr>
+        <w:t>Wait</w:t>
+      </w:r>
+      <w:r>
+        <w:rPr>
+          <w:rFonts w:ascii="Courier Std" w:hAnsi="Courier Std"/>
+          <w:i/>
+        </w:rPr>
+        <w:t xml:space="preserve"> up to </w:t>
+      </w:r>
+      <w:r>
+        <w:rPr>
+          <w:rFonts w:ascii="Courier Std" w:hAnsi="Courier Std"/>
+          <w:i/>
+        </w:rPr>
+        <w:t>2</w:t>
+      </w:r>
+      <w:r>
+        <w:rPr>
+          <w:rFonts w:ascii="Courier Std" w:hAnsi="Courier Std"/>
+          <w:i/>
+        </w:rPr>
+        <w:t xml:space="preserve"> minutes</w:t>
+      </w:r>
+      <w:r>
+        <w:rPr>
+          <w:rFonts w:ascii="Courier Std" w:hAnsi="Courier Std"/>
+          <w:i/>
+        </w:rPr>
+        <w:t>.)</w:t>
+      </w:r>
+    </w:p>
+    <w:p>
+      <w:pPr>
+        <w:rPr>
+          <w:rFonts w:ascii="Courier Std" w:hAnsi="Courier Std"/>
+          <w:i/>
+        </w:rPr>
+      </w:pPr>
+    </w:p>
+    <w:p>
+      <w:pPr>
+        <w:rPr>
+          <w:rFonts w:ascii="Courier Std" w:hAnsi="Courier Std"/>
+        </w:rPr>
+      </w:pPr>
+      <w:r>
+        <w:rPr>
+          <w:rFonts w:ascii="Courier Std" w:hAnsi="Courier Std"/>
+        </w:rPr>
+        <w:t>Next, go into the Payee Editor and provide tags for 5 different payees. (</w:t>
+      </w:r>
+      <w:r>
+        <w:rPr>
+          <w:rFonts w:ascii="Courier Std" w:hAnsi="Courier Std"/>
+          <w:i/>
+        </w:rPr>
+        <w:t>Wait</w:t>
+      </w:r>
+      <w:r>
+        <w:rPr>
+          <w:rFonts w:ascii="Courier Std" w:hAnsi="Courier Std"/>
+          <w:i/>
+        </w:rPr>
+        <w:t xml:space="preserve"> up to 3 minutes.)</w:t>
+      </w:r>
+    </w:p>
+    <w:p>
+      <w:pPr>
+        <w:rPr>
+          <w:rFonts w:ascii="Courier Std" w:hAnsi="Courier Std"/>
+        </w:rPr>
+      </w:pPr>
+    </w:p>
+    <w:p>
+      <w:pPr>
+        <w:rPr>
+          <w:rFonts w:ascii="Courier Std" w:hAnsi="Courier Std"/>
+          <w:i/>
+        </w:rPr>
+      </w:pPr>
+      <w:r>
+        <w:rPr>
+          <w:rFonts w:ascii="Courier Std" w:hAnsi="Courier Std"/>
+        </w:rPr>
+        <w:t xml:space="preserve">Now create another new account and import the same </w:t>
+      </w:r>
+      <w:r>
+        <w:rPr>
+          <w:rFonts w:ascii="Courier Std" w:hAnsi="Courier Std"/>
+        </w:rPr>
+        <w:t>CSV</w:t>
+      </w:r>
+      <w:r>
+        <w:rPr>
+          <w:rFonts w:ascii="Courier Std" w:hAnsi="Courier Std"/>
+        </w:rPr>
+        <w:t xml:space="preserve"> file into it. (</w:t>
+      </w:r>
+      <w:r>
+        <w:rPr>
+          <w:rFonts w:ascii="Courier Std" w:hAnsi="Courier Std"/>
+          <w:i/>
+        </w:rPr>
+        <w:t>Wait up to 3 minutes.)</w:t>
+      </w:r>
+    </w:p>
+    <w:p>
+      <w:pPr>
+        <w:rPr>
+          <w:rFonts w:ascii="Courier Std" w:hAnsi="Courier Std"/>
+          <w:i/>
+        </w:rPr>
+      </w:pPr>
+    </w:p>
+    <w:p>
+      <w:pPr>
+        <w:rPr>
+          <w:rFonts w:ascii="Courier Std" w:hAnsi="Courier Std"/>
+          <w:i/>
+        </w:rPr>
+      </w:pPr>
+      <w:r>
+        <w:rPr>
+          <w:rFonts w:ascii="Courier Std" w:hAnsi="Courier Std"/>
+        </w:rPr>
+        <w:t>Since you’ve tagged a few transactions, let’s visualize the data. Find the expenditure charts page and view only the pie chart. (</w:t>
+      </w:r>
+      <w:r>
+        <w:rPr>
+          <w:rFonts w:ascii="Courier Std" w:hAnsi="Courier Std"/>
+          <w:i/>
+        </w:rPr>
+        <w:t>Wait up to 3 minutes.)</w:t>
+      </w:r>
+    </w:p>
+    <w:p>
+      <w:pPr>
+        <w:rPr>
+          <w:rFonts w:ascii="Courier Std" w:hAnsi="Courier Std"/>
+          <w:i/>
+        </w:rPr>
+      </w:pPr>
+    </w:p>
+    <w:p>
+      <w:pPr>
+        <w:rPr>
+          <w:rFonts w:ascii="Courier Std" w:hAnsi="Courier Std"/>
+        </w:rPr>
+      </w:pPr>
+      <w:r>
+        <w:rPr>
+          <w:rFonts w:ascii="Courier Std" w:hAnsi="Courier Std"/>
+        </w:rPr>
+        <w:lastRenderedPageBreak/>
+        <w:t>Now restrict the pie chart to only show transactions between September 1</w:t>
+      </w:r>
+      <w:r>
+        <w:rPr>
+          <w:rFonts w:ascii="Courier Std" w:hAnsi="Courier Std"/>
+          <w:vertAlign w:val="superscript"/>
+        </w:rPr>
+        <w:t>st</w:t>
+      </w:r>
+      <w:r>
+        <w:rPr>
+          <w:rFonts w:ascii="Courier Std" w:hAnsi="Courier Std"/>
+        </w:rPr>
+        <w:t>, 2016 and September 30</w:t>
+      </w:r>
+      <w:r>
+        <w:rPr>
+          <w:rFonts w:ascii="Courier Std" w:hAnsi="Courier Std"/>
+          <w:vertAlign w:val="superscript"/>
+        </w:rPr>
+        <w:t>th</w:t>
+      </w:r>
+      <w:r>
+        <w:rPr>
+          <w:rFonts w:ascii="Courier Std" w:hAnsi="Courier Std"/>
+        </w:rPr>
+        <w:t xml:space="preserve">, 2016. </w:t>
+      </w:r>
+      <w:r>
+        <w:rPr>
+          <w:rFonts w:ascii="Courier Std" w:hAnsi="Courier Std"/>
+          <w:i/>
+        </w:rPr>
+        <w:t>(Wait.)</w:t>
+      </w:r>
+      <w:r>
+        <w:rPr>
+          <w:rFonts w:ascii="Courier Std" w:hAnsi="Courier Std"/>
+        </w:rPr>
+        <w:t xml:space="preserve"> Now filter even </w:t>
+      </w:r>
+      <w:r>
+        <w:rPr>
+          <w:rFonts w:ascii="Courier Std" w:hAnsi="Courier Std"/>
+        </w:rPr>
+        <w:t>further</w:t>
+      </w:r>
+      <w:r>
+        <w:rPr>
+          <w:rFonts w:ascii="Courier Std" w:hAnsi="Courier Std"/>
+        </w:rPr>
+        <w:t xml:space="preserve"> by only showing transactions in your second account during that period. (</w:t>
+      </w:r>
+      <w:r>
+        <w:rPr>
+          <w:rFonts w:ascii="Courier Std" w:hAnsi="Courier Std"/>
+          <w:i/>
+        </w:rPr>
+        <w:t xml:space="preserve">Wait </w:t>
+      </w:r>
+      <w:r>
+        <w:rPr>
+          <w:rFonts w:ascii="Courier Std" w:hAnsi="Courier Std"/>
+          <w:i/>
+        </w:rPr>
+        <w:t>up</w:t>
+      </w:r>
+      <w:r>
+        <w:rPr>
+          <w:rFonts w:ascii="Courier Std" w:hAnsi="Courier Std"/>
+          <w:i/>
+        </w:rPr>
+        <w:t xml:space="preserve"> to 2 minutes.)</w:t>
+      </w:r>
+    </w:p>
+    <w:p>
+      <w:pPr>
+        <w:rPr>
+          <w:rFonts w:ascii="Courier Std" w:hAnsi="Courier Std"/>
+        </w:rPr>
+      </w:pPr>
+    </w:p>
+    <w:p>
+      <w:pPr>
+        <w:rPr>
+          <w:rFonts w:ascii="Courier Std" w:hAnsi="Courier Std"/>
+          <w:i/>
+        </w:rPr>
+      </w:pPr>
+      <w:r>
+        <w:rPr>
+          <w:rFonts w:ascii="Courier Std" w:hAnsi="Courier Std"/>
+        </w:rPr>
+        <w:t>Your next task is to select all the transactions in your second account and delete them. (</w:t>
+      </w:r>
+      <w:r>
+        <w:rPr>
+          <w:rFonts w:ascii="Courier Std" w:hAnsi="Courier Std"/>
+          <w:i/>
+        </w:rPr>
+        <w:t>Wait up to 1 minute.)</w:t>
+      </w:r>
+    </w:p>
+    <w:p>
+      <w:pPr>
+        <w:rPr>
+          <w:rFonts w:ascii="Courier Std" w:hAnsi="Courier Std"/>
+        </w:rPr>
+      </w:pPr>
+    </w:p>
+    <w:p>
+      <w:pPr>
+        <w:rPr>
+          <w:rFonts w:ascii="Courier Std" w:hAnsi="Courier Std"/>
+        </w:rPr>
+      </w:pPr>
+      <w:r>
+        <w:rPr>
+          <w:rFonts w:ascii="Courier Std" w:hAnsi="Courier Std"/>
+        </w:rPr>
+        <w:t xml:space="preserve">Now import the same </w:t>
+      </w:r>
+      <w:r>
+        <w:rPr>
+          <w:rFonts w:ascii="Courier Std" w:hAnsi="Courier Std"/>
+        </w:rPr>
+        <w:t xml:space="preserve">CSV </w:t>
+      </w:r>
+      <w:r>
+        <w:rPr>
+          <w:rFonts w:ascii="Courier Std" w:hAnsi="Courier Std"/>
+        </w:rPr>
         <w:t>file into that account again, but first ignore all transactions with payee TACO BELL (make sure it’s all caps so that it matches the payee</w:t>
       </w:r>
       <w:r>
@@ -843,21 +830,7 @@
         <w:rPr>
           <w:rFonts w:ascii="Courier Std" w:hAnsi="Courier Std"/>
         </w:rPr>
-        <w:t xml:space="preserve">Now log out of </w:t>
-      </w:r>
-      <w:proofErr w:type="spellStart"/>
-      <w:r>
-        <w:rPr>
-          <w:rFonts w:ascii="Courier Std" w:hAnsi="Courier Std"/>
-        </w:rPr>
-        <w:t>TransACT</w:t>
-      </w:r>
-      <w:proofErr w:type="spellEnd"/>
-      <w:r>
-        <w:rPr>
-          <w:rFonts w:ascii="Courier Std" w:hAnsi="Courier Std"/>
-        </w:rPr>
-        <w:t>. (</w:t>
+        <w:t>Now log out of TransACT. (</w:t>
       </w:r>
       <w:r>
         <w:rPr>
@@ -941,49 +914,7 @@
         <w:rPr>
           <w:rFonts w:ascii="Courier Std" w:hAnsi="Courier Std"/>
         </w:rPr>
-        <w:t xml:space="preserve">Again, log out of </w:t>
-      </w:r>
-      <w:proofErr w:type="spellStart"/>
-      <w:r>
-        <w:rPr>
-          <w:rFonts w:ascii="Courier Std" w:hAnsi="Courier Std"/>
-        </w:rPr>
-        <w:t>TransACT</w:t>
-      </w:r>
-      <w:proofErr w:type="spellEnd"/>
-      <w:r>
-        <w:rPr>
-          <w:rFonts w:ascii="Courier Std" w:hAnsi="Courier Std"/>
-        </w:rPr>
-        <w:t xml:space="preserve">. Now find your exported file on the Desktop and log into </w:t>
-      </w:r>
-      <w:proofErr w:type="spellStart"/>
-      <w:r>
-        <w:rPr>
-          <w:rFonts w:ascii="Courier Std" w:hAnsi="Courier Std"/>
-        </w:rPr>
-        <w:t>TransACT</w:t>
-      </w:r>
-      <w:proofErr w:type="spellEnd"/>
-      <w:r>
-        <w:rPr>
-          <w:rFonts w:ascii="Courier Std" w:hAnsi="Courier Std"/>
-        </w:rPr>
-        <w:t xml:space="preserve"> with it. Verify that it is a duplicate of the original, </w:t>
-      </w:r>
-      <w:proofErr w:type="gramStart"/>
-      <w:r>
-        <w:rPr>
-          <w:rFonts w:ascii="Courier Std" w:hAnsi="Courier Std"/>
-        </w:rPr>
-        <w:t>then</w:t>
-      </w:r>
-      <w:proofErr w:type="gramEnd"/>
-      <w:r>
-        <w:rPr>
-          <w:rFonts w:ascii="Courier Std" w:hAnsi="Courier Std"/>
-        </w:rPr>
-        <w:t xml:space="preserve"> log back out. (</w:t>
+        <w:t>Again, log out of TransACT. Now find your exported file on the Desktop and log into TransACT with it. Verify that it is a duplicate of the original, then log back out. (</w:t>
       </w:r>
       <w:r>
         <w:rPr>

</xml_diff>